<commit_message>
updated soll/ist vergleich and added explanations
</commit_message>
<xml_diff>
--- a/data/netspy_dokumentation_v_2.docx
+++ b/data/netspy_dokumentation_v_2.docx
@@ -30,7 +30,10 @@
         <w:pStyle w:val="berschrift3"/>
       </w:pPr>
       <w:r>
-        <w:t>Funktionaler Soll-Ist-Vergleich</w:t>
+        <w:t>Funktionaler</w:t>
+      </w:r>
+      <w:r>
+        <w:t xml:space="preserve"> Soll-Ist-Vergleich</w:t>
       </w:r>
     </w:p>
     <w:p>
@@ -60,6 +63,7 @@
     <w:p>
       <w:pPr>
         <w:pStyle w:val="berschrift3"/>
+        <w:contextualSpacing/>
       </w:pPr>
       <w:r>
         <w:t>Klassendiagram (inkl. GUI-Ebene)</w:t>
@@ -67,10 +71,34 @@
     </w:p>
     <w:p>
       <w:pPr>
+        <w:pStyle w:val="Listenabsatz"/>
+        <w:numPr>
+          <w:ilvl w:val="0"/>
+          <w:numId w:val="2"/>
+        </w:numPr>
+      </w:pPr>
+      <w:r>
+        <w:t>TODO</w:t>
+      </w:r>
+    </w:p>
+    <w:p>
+      <w:pPr>
         <w:pStyle w:val="berschrift3"/>
       </w:pPr>
       <w:r>
         <w:t>Installationshinweise</w:t>
+      </w:r>
+    </w:p>
+    <w:p>
+      <w:pPr>
+        <w:pStyle w:val="Listenabsatz"/>
+        <w:numPr>
+          <w:ilvl w:val="0"/>
+          <w:numId w:val="2"/>
+        </w:numPr>
+      </w:pPr>
+      <w:r>
+        <w:t>TODO</w:t>
       </w:r>
     </w:p>
     <w:p>
@@ -117,12 +145,14 @@
     <w:tbl>
       <w:tblPr>
         <w:tblStyle w:val="HelleListe-Akzent3"/>
-        <w:tblW w:w="9059" w:type="dxa"/>
+        <w:tblW w:w="9288" w:type="dxa"/>
+        <w:tblLayout w:type="fixed"/>
         <w:tblLook w:val="0620" w:firstRow="1" w:lastRow="0" w:firstColumn="0" w:lastColumn="0" w:noHBand="1" w:noVBand="1"/>
       </w:tblPr>
       <w:tblGrid>
-        <w:gridCol w:w="8140"/>
-        <w:gridCol w:w="919"/>
+        <w:gridCol w:w="4077"/>
+        <w:gridCol w:w="1418"/>
+        <w:gridCol w:w="3793"/>
       </w:tblGrid>
       <w:tr>
         <w:trPr>
@@ -131,7 +161,7 @@
         </w:trPr>
         <w:tc>
           <w:tcPr>
-            <w:tcW w:w="0" w:type="auto"/>
+            <w:tcW w:w="4077" w:type="dxa"/>
             <w:tcBorders>
               <w:top w:val="single" w:sz="12" w:space="0" w:color="auto"/>
               <w:left w:val="single" w:sz="12" w:space="0" w:color="auto"/>
@@ -155,7 +185,7 @@
         </w:tc>
         <w:tc>
           <w:tcPr>
-            <w:tcW w:w="0" w:type="auto"/>
+            <w:tcW w:w="1418" w:type="dxa"/>
             <w:tcBorders>
               <w:top w:val="single" w:sz="12" w:space="0" w:color="auto"/>
               <w:left w:val="single" w:sz="12" w:space="0" w:color="auto"/>
@@ -166,6 +196,25 @@
           <w:p>
             <w:r>
               <w:t>Erledigt</w:t>
+            </w:r>
+          </w:p>
+        </w:tc>
+        <w:tc>
+          <w:tcPr>
+            <w:tcW w:w="3793" w:type="dxa"/>
+            <w:tcBorders>
+              <w:top w:val="single" w:sz="12" w:space="0" w:color="auto"/>
+              <w:left w:val="single" w:sz="12" w:space="0" w:color="auto"/>
+              <w:bottom w:val="single" w:sz="12" w:space="0" w:color="auto"/>
+              <w:right w:val="single" w:sz="12" w:space="0" w:color="auto"/>
+            </w:tcBorders>
+          </w:tcPr>
+          <w:p>
+            <w:r>
+              <w:t>Zusätzliche Informationen</w:t>
+            </w:r>
+            <w:r>
+              <w:t xml:space="preserve"> (falls nötig)</w:t>
             </w:r>
           </w:p>
         </w:tc>
@@ -176,7 +225,7 @@
         </w:trPr>
         <w:tc>
           <w:tcPr>
-            <w:tcW w:w="0" w:type="auto"/>
+            <w:tcW w:w="4077" w:type="dxa"/>
             <w:tcBorders>
               <w:top w:val="single" w:sz="12" w:space="0" w:color="auto"/>
               <w:left w:val="single" w:sz="12" w:space="0" w:color="auto"/>
@@ -192,7 +241,7 @@
         </w:tc>
         <w:tc>
           <w:tcPr>
-            <w:tcW w:w="0" w:type="auto"/>
+            <w:tcW w:w="1418" w:type="dxa"/>
             <w:tcBorders>
               <w:top w:val="single" w:sz="12" w:space="0" w:color="auto"/>
               <w:left w:val="single" w:sz="12" w:space="0" w:color="auto"/>
@@ -208,6 +257,18 @@
               <w:t>x</w:t>
             </w:r>
           </w:p>
+        </w:tc>
+        <w:tc>
+          <w:tcPr>
+            <w:tcW w:w="3793" w:type="dxa"/>
+            <w:tcBorders>
+              <w:top w:val="single" w:sz="12" w:space="0" w:color="auto"/>
+              <w:left w:val="single" w:sz="12" w:space="0" w:color="auto"/>
+              <w:bottom w:val="single" w:sz="12" w:space="0" w:color="auto"/>
+              <w:right w:val="single" w:sz="12" w:space="0" w:color="auto"/>
+            </w:tcBorders>
+          </w:tcPr>
+          <w:p/>
         </w:tc>
       </w:tr>
       <w:tr>
@@ -216,23 +277,23 @@
         </w:trPr>
         <w:tc>
           <w:tcPr>
-            <w:tcW w:w="0" w:type="auto"/>
-            <w:tcBorders>
-              <w:top w:val="single" w:sz="12" w:space="0" w:color="auto"/>
-              <w:left w:val="single" w:sz="12" w:space="0" w:color="auto"/>
-              <w:bottom w:val="single" w:sz="12" w:space="0" w:color="auto"/>
-              <w:right w:val="single" w:sz="12" w:space="0" w:color="auto"/>
-            </w:tcBorders>
-          </w:tcPr>
-          <w:p>
-            <w:r>
-              <w:t>Auswahlmöglichkeit für die (.txt-)Datei, welche für die Überprüfung der Mails notwendig ist</w:t>
-            </w:r>
-          </w:p>
-        </w:tc>
-        <w:tc>
-          <w:tcPr>
-            <w:tcW w:w="0" w:type="auto"/>
+            <w:tcW w:w="4077" w:type="dxa"/>
+            <w:tcBorders>
+              <w:top w:val="single" w:sz="12" w:space="0" w:color="auto"/>
+              <w:left w:val="single" w:sz="12" w:space="0" w:color="auto"/>
+              <w:bottom w:val="single" w:sz="12" w:space="0" w:color="auto"/>
+              <w:right w:val="single" w:sz="12" w:space="0" w:color="auto"/>
+            </w:tcBorders>
+          </w:tcPr>
+          <w:p>
+            <w:r>
+              <w:t>Auswahlmöglichkeit für die (blacklist.txt-)Datei, welche für die Überprüfung der Mails notwendig ist</w:t>
+            </w:r>
+          </w:p>
+        </w:tc>
+        <w:tc>
+          <w:tcPr>
+            <w:tcW w:w="1418" w:type="dxa"/>
             <w:tcBorders>
               <w:top w:val="single" w:sz="12" w:space="0" w:color="auto"/>
               <w:left w:val="single" w:sz="12" w:space="0" w:color="auto"/>
@@ -244,6 +305,25 @@
             <w:pPr>
               <w:jc w:val="center"/>
             </w:pPr>
+            <w:r>
+              <w:t>x</w:t>
+            </w:r>
+          </w:p>
+        </w:tc>
+        <w:tc>
+          <w:tcPr>
+            <w:tcW w:w="3793" w:type="dxa"/>
+            <w:tcBorders>
+              <w:top w:val="single" w:sz="12" w:space="0" w:color="auto"/>
+              <w:left w:val="single" w:sz="12" w:space="0" w:color="auto"/>
+              <w:bottom w:val="single" w:sz="12" w:space="0" w:color="auto"/>
+              <w:right w:val="single" w:sz="12" w:space="0" w:color="auto"/>
+            </w:tcBorders>
+          </w:tcPr>
+          <w:p>
+            <w:r>
+              <w:t>Die Blacklist-Datei muss den Dateinamen „blacklist.txt“ besitzen, ansonsten taucht eine Fehlermeldung auf</w:t>
+            </w:r>
           </w:p>
         </w:tc>
       </w:tr>
@@ -253,7 +333,7 @@
         </w:trPr>
         <w:tc>
           <w:tcPr>
-            <w:tcW w:w="0" w:type="auto"/>
+            <w:tcW w:w="4077" w:type="dxa"/>
             <w:tcBorders>
               <w:top w:val="single" w:sz="12" w:space="0" w:color="auto"/>
               <w:left w:val="single" w:sz="12" w:space="0" w:color="auto"/>
@@ -269,7 +349,7 @@
         </w:tc>
         <w:tc>
           <w:tcPr>
-            <w:tcW w:w="0" w:type="auto"/>
+            <w:tcW w:w="1418" w:type="dxa"/>
             <w:tcBorders>
               <w:top w:val="single" w:sz="12" w:space="0" w:color="auto"/>
               <w:left w:val="single" w:sz="12" w:space="0" w:color="auto"/>
@@ -281,6 +361,46 @@
             <w:pPr>
               <w:jc w:val="center"/>
             </w:pPr>
+            <w:r>
+              <w:t>x</w:t>
+            </w:r>
+          </w:p>
+        </w:tc>
+        <w:tc>
+          <w:tcPr>
+            <w:tcW w:w="3793" w:type="dxa"/>
+            <w:tcBorders>
+              <w:top w:val="single" w:sz="12" w:space="0" w:color="auto"/>
+              <w:left w:val="single" w:sz="12" w:space="0" w:color="auto"/>
+              <w:bottom w:val="single" w:sz="12" w:space="0" w:color="auto"/>
+              <w:right w:val="single" w:sz="12" w:space="0" w:color="auto"/>
+            </w:tcBorders>
+          </w:tcPr>
+          <w:p>
+            <w:r>
+              <w:t>Ort der Logdatei ist konfigurierbar</w:t>
+            </w:r>
+            <w:r>
+              <w:t>.</w:t>
+            </w:r>
+          </w:p>
+          <w:p>
+            <w:r>
+              <w:t>Die Definition des Dateinamens allerdings haben wir dem Benutzer vorenthalten.</w:t>
+            </w:r>
+          </w:p>
+          <w:p>
+            <w:r>
+              <w:t>Stattdessen wird eine Logdatei mit dem Datum des aktuellen Tages im Format „dd-MM-yyyy-log.txt“ erstellt. Existiert bereits eine Datei mit demselben Namen, wird der Inhalt natürlich in diese Datei ge</w:t>
+            </w:r>
+            <w:r>
+              <w:t>schrieben/angehängt, ansonsten wird eine neue Datei erstellt und dort hineingeschrieben.</w:t>
+            </w:r>
+          </w:p>
+          <w:p>
+            <w:r>
+              <w:t>Grund für diese Entscheidung war eine verbesserte Usability.</w:t>
+            </w:r>
           </w:p>
         </w:tc>
       </w:tr>
@@ -290,7 +410,7 @@
         </w:trPr>
         <w:tc>
           <w:tcPr>
-            <w:tcW w:w="0" w:type="auto"/>
+            <w:tcW w:w="4077" w:type="dxa"/>
             <w:tcBorders>
               <w:top w:val="single" w:sz="12" w:space="0" w:color="auto"/>
               <w:left w:val="single" w:sz="12" w:space="0" w:color="auto"/>
@@ -306,7 +426,7 @@
         </w:tc>
         <w:tc>
           <w:tcPr>
-            <w:tcW w:w="0" w:type="auto"/>
+            <w:tcW w:w="1418" w:type="dxa"/>
             <w:tcBorders>
               <w:top w:val="single" w:sz="12" w:space="0" w:color="auto"/>
               <w:left w:val="single" w:sz="12" w:space="0" w:color="auto"/>
@@ -318,6 +438,34 @@
             <w:pPr>
               <w:jc w:val="center"/>
             </w:pPr>
+            <w:r>
+              <w:t>x</w:t>
+            </w:r>
+          </w:p>
+        </w:tc>
+        <w:tc>
+          <w:tcPr>
+            <w:tcW w:w="3793" w:type="dxa"/>
+            <w:tcBorders>
+              <w:top w:val="single" w:sz="12" w:space="0" w:color="auto"/>
+              <w:left w:val="single" w:sz="12" w:space="0" w:color="auto"/>
+              <w:bottom w:val="single" w:sz="12" w:space="0" w:color="auto"/>
+              <w:right w:val="single" w:sz="12" w:space="0" w:color="auto"/>
+            </w:tcBorders>
+          </w:tcPr>
+          <w:p>
+            <w:r>
+              <w:t>Hier haben wir, wie bei dem Auswählen des Quarantäne-Verzeichnisses, die manuelle Eingabe</w:t>
+            </w:r>
+            <w:r>
+              <w:t xml:space="preserve"> in d</w:t>
+            </w:r>
+            <w:r>
+              <w:t>as</w:t>
+            </w:r>
+            <w:r>
+              <w:t xml:space="preserve"> TextField innerhalb des JFileChoosers verhindert.</w:t>
+            </w:r>
           </w:p>
         </w:tc>
       </w:tr>
@@ -327,32 +475,27 @@
         </w:trPr>
         <w:tc>
           <w:tcPr>
-            <w:tcW w:w="0" w:type="auto"/>
-            <w:tcBorders>
-              <w:top w:val="single" w:sz="12" w:space="0" w:color="auto"/>
-              <w:left w:val="single" w:sz="12" w:space="0" w:color="auto"/>
-              <w:bottom w:val="single" w:sz="12" w:space="0" w:color="auto"/>
-              <w:right w:val="single" w:sz="12" w:space="0" w:color="auto"/>
-            </w:tcBorders>
-          </w:tcPr>
-          <w:p>
-            <w:r>
-              <w:t>Für alle der zuvor genannten Auswahlmöglichkeiten soll der ausgewählte Pfad bzw. die ausgewählte Datei</w:t>
-            </w:r>
-            <w:r>
-              <w:t xml:space="preserve"> ersichtlich und dem Zweck zuordenbar</w:t>
-            </w:r>
-            <w:r>
-              <w:t xml:space="preserve"> sein</w:t>
-            </w:r>
-            <w:r>
-              <w:t>.</w:t>
-            </w:r>
-          </w:p>
-        </w:tc>
-        <w:tc>
-          <w:tcPr>
-            <w:tcW w:w="0" w:type="auto"/>
+            <w:tcW w:w="4077" w:type="dxa"/>
+            <w:tcBorders>
+              <w:top w:val="single" w:sz="12" w:space="0" w:color="auto"/>
+              <w:left w:val="single" w:sz="12" w:space="0" w:color="auto"/>
+              <w:bottom w:val="single" w:sz="12" w:space="0" w:color="auto"/>
+              <w:right w:val="single" w:sz="12" w:space="0" w:color="auto"/>
+            </w:tcBorders>
+          </w:tcPr>
+          <w:p>
+            <w:r>
+              <w:t xml:space="preserve">Für alle der zuvor genannten Auswahlmöglichkeiten soll der ausgewählte Pfad bzw. die ausgewählte Datei ersichtlich und dem Zweck </w:t>
+            </w:r>
+            <w:r>
+              <w:lastRenderedPageBreak/>
+              <w:t>zuordenbar sein.</w:t>
+            </w:r>
+          </w:p>
+        </w:tc>
+        <w:tc>
+          <w:tcPr>
+            <w:tcW w:w="1418" w:type="dxa"/>
             <w:tcBorders>
               <w:top w:val="single" w:sz="12" w:space="0" w:color="auto"/>
               <w:left w:val="single" w:sz="12" w:space="0" w:color="auto"/>
@@ -365,8 +508,25 @@
               <w:jc w:val="center"/>
             </w:pPr>
             <w:r>
+              <w:lastRenderedPageBreak/>
               <w:t>x</w:t>
             </w:r>
+          </w:p>
+        </w:tc>
+        <w:tc>
+          <w:tcPr>
+            <w:tcW w:w="3793" w:type="dxa"/>
+            <w:tcBorders>
+              <w:top w:val="single" w:sz="12" w:space="0" w:color="auto"/>
+              <w:left w:val="single" w:sz="12" w:space="0" w:color="auto"/>
+              <w:bottom w:val="single" w:sz="12" w:space="0" w:color="auto"/>
+              <w:right w:val="single" w:sz="12" w:space="0" w:color="auto"/>
+            </w:tcBorders>
+          </w:tcPr>
+          <w:p>
+            <w:pPr>
+              <w:jc w:val="center"/>
+            </w:pPr>
           </w:p>
         </w:tc>
       </w:tr>
@@ -376,23 +536,40 @@
         </w:trPr>
         <w:tc>
           <w:tcPr>
-            <w:tcW w:w="0" w:type="auto"/>
-            <w:tcBorders>
-              <w:top w:val="single" w:sz="12" w:space="0" w:color="auto"/>
-              <w:left w:val="single" w:sz="12" w:space="0" w:color="auto"/>
-              <w:bottom w:val="single" w:sz="12" w:space="0" w:color="auto"/>
-              <w:right w:val="single" w:sz="12" w:space="0" w:color="auto"/>
-            </w:tcBorders>
-          </w:tcPr>
-          <w:p>
-            <w:r>
+            <w:tcW w:w="4077" w:type="dxa"/>
+            <w:tcBorders>
+              <w:top w:val="single" w:sz="12" w:space="0" w:color="auto"/>
+              <w:left w:val="single" w:sz="12" w:space="0" w:color="auto"/>
+              <w:bottom w:val="single" w:sz="12" w:space="0" w:color="auto"/>
+              <w:right w:val="single" w:sz="12" w:space="0" w:color="auto"/>
+            </w:tcBorders>
+          </w:tcPr>
+          <w:p>
+            <w:r>
+              <w:lastRenderedPageBreak/>
               <w:t>Anzeige der Wörter in der Blacklist auf der Oberfläche</w:t>
             </w:r>
           </w:p>
         </w:tc>
         <w:tc>
           <w:tcPr>
-            <w:tcW w:w="0" w:type="auto"/>
+            <w:tcW w:w="1418" w:type="dxa"/>
+            <w:tcBorders>
+              <w:top w:val="single" w:sz="12" w:space="0" w:color="auto"/>
+              <w:left w:val="single" w:sz="12" w:space="0" w:color="auto"/>
+              <w:bottom w:val="single" w:sz="12" w:space="0" w:color="auto"/>
+              <w:right w:val="single" w:sz="12" w:space="0" w:color="auto"/>
+            </w:tcBorders>
+          </w:tcPr>
+          <w:p>
+            <w:pPr>
+              <w:jc w:val="center"/>
+            </w:pPr>
+          </w:p>
+        </w:tc>
+        <w:tc>
+          <w:tcPr>
+            <w:tcW w:w="3793" w:type="dxa"/>
             <w:tcBorders>
               <w:top w:val="single" w:sz="12" w:space="0" w:color="auto"/>
               <w:left w:val="single" w:sz="12" w:space="0" w:color="auto"/>
@@ -413,7 +590,7 @@
         </w:trPr>
         <w:tc>
           <w:tcPr>
-            <w:tcW w:w="0" w:type="auto"/>
+            <w:tcW w:w="4077" w:type="dxa"/>
             <w:tcBorders>
               <w:top w:val="single" w:sz="12" w:space="0" w:color="auto"/>
               <w:left w:val="single" w:sz="12" w:space="0" w:color="auto"/>
@@ -429,7 +606,23 @@
         </w:tc>
         <w:tc>
           <w:tcPr>
-            <w:tcW w:w="0" w:type="auto"/>
+            <w:tcW w:w="1418" w:type="dxa"/>
+            <w:tcBorders>
+              <w:top w:val="single" w:sz="12" w:space="0" w:color="auto"/>
+              <w:left w:val="single" w:sz="12" w:space="0" w:color="auto"/>
+              <w:bottom w:val="single" w:sz="12" w:space="0" w:color="auto"/>
+              <w:right w:val="single" w:sz="12" w:space="0" w:color="auto"/>
+            </w:tcBorders>
+          </w:tcPr>
+          <w:p>
+            <w:pPr>
+              <w:jc w:val="center"/>
+            </w:pPr>
+          </w:p>
+        </w:tc>
+        <w:tc>
+          <w:tcPr>
+            <w:tcW w:w="3793" w:type="dxa"/>
             <w:tcBorders>
               <w:top w:val="single" w:sz="12" w:space="0" w:color="auto"/>
               <w:left w:val="single" w:sz="12" w:space="0" w:color="auto"/>
@@ -450,7 +643,7 @@
         </w:trPr>
         <w:tc>
           <w:tcPr>
-            <w:tcW w:w="0" w:type="auto"/>
+            <w:tcW w:w="4077" w:type="dxa"/>
             <w:tcBorders>
               <w:top w:val="single" w:sz="12" w:space="0" w:color="auto"/>
               <w:left w:val="single" w:sz="12" w:space="0" w:color="auto"/>
@@ -466,7 +659,23 @@
         </w:tc>
         <w:tc>
           <w:tcPr>
-            <w:tcW w:w="0" w:type="auto"/>
+            <w:tcW w:w="1418" w:type="dxa"/>
+            <w:tcBorders>
+              <w:top w:val="single" w:sz="12" w:space="0" w:color="auto"/>
+              <w:left w:val="single" w:sz="12" w:space="0" w:color="auto"/>
+              <w:bottom w:val="single" w:sz="12" w:space="0" w:color="auto"/>
+              <w:right w:val="single" w:sz="12" w:space="0" w:color="auto"/>
+            </w:tcBorders>
+          </w:tcPr>
+          <w:p>
+            <w:pPr>
+              <w:jc w:val="center"/>
+            </w:pPr>
+          </w:p>
+        </w:tc>
+        <w:tc>
+          <w:tcPr>
+            <w:tcW w:w="3793" w:type="dxa"/>
             <w:tcBorders>
               <w:top w:val="single" w:sz="12" w:space="0" w:color="auto"/>
               <w:left w:val="single" w:sz="12" w:space="0" w:color="auto"/>
@@ -487,7 +696,7 @@
         </w:trPr>
         <w:tc>
           <w:tcPr>
-            <w:tcW w:w="0" w:type="auto"/>
+            <w:tcW w:w="4077" w:type="dxa"/>
             <w:tcBorders>
               <w:top w:val="single" w:sz="12" w:space="0" w:color="auto"/>
               <w:left w:val="single" w:sz="12" w:space="0" w:color="auto"/>
@@ -503,7 +712,23 @@
         </w:tc>
         <w:tc>
           <w:tcPr>
-            <w:tcW w:w="0" w:type="auto"/>
+            <w:tcW w:w="1418" w:type="dxa"/>
+            <w:tcBorders>
+              <w:top w:val="single" w:sz="12" w:space="0" w:color="auto"/>
+              <w:left w:val="single" w:sz="12" w:space="0" w:color="auto"/>
+              <w:bottom w:val="single" w:sz="12" w:space="0" w:color="auto"/>
+              <w:right w:val="single" w:sz="12" w:space="0" w:color="auto"/>
+            </w:tcBorders>
+          </w:tcPr>
+          <w:p>
+            <w:pPr>
+              <w:jc w:val="center"/>
+            </w:pPr>
+          </w:p>
+        </w:tc>
+        <w:tc>
+          <w:tcPr>
+            <w:tcW w:w="3793" w:type="dxa"/>
             <w:tcBorders>
               <w:top w:val="single" w:sz="12" w:space="0" w:color="auto"/>
               <w:left w:val="single" w:sz="12" w:space="0" w:color="auto"/>
@@ -524,7 +749,7 @@
         </w:trPr>
         <w:tc>
           <w:tcPr>
-            <w:tcW w:w="0" w:type="auto"/>
+            <w:tcW w:w="4077" w:type="dxa"/>
             <w:tcBorders>
               <w:top w:val="single" w:sz="12" w:space="0" w:color="auto"/>
               <w:left w:val="single" w:sz="12" w:space="0" w:color="auto"/>
@@ -540,7 +765,23 @@
         </w:tc>
         <w:tc>
           <w:tcPr>
-            <w:tcW w:w="0" w:type="auto"/>
+            <w:tcW w:w="1418" w:type="dxa"/>
+            <w:tcBorders>
+              <w:top w:val="single" w:sz="12" w:space="0" w:color="auto"/>
+              <w:left w:val="single" w:sz="12" w:space="0" w:color="auto"/>
+              <w:bottom w:val="single" w:sz="12" w:space="0" w:color="auto"/>
+              <w:right w:val="single" w:sz="12" w:space="0" w:color="auto"/>
+            </w:tcBorders>
+          </w:tcPr>
+          <w:p>
+            <w:pPr>
+              <w:jc w:val="center"/>
+            </w:pPr>
+          </w:p>
+        </w:tc>
+        <w:tc>
+          <w:tcPr>
+            <w:tcW w:w="3793" w:type="dxa"/>
             <w:tcBorders>
               <w:top w:val="single" w:sz="12" w:space="0" w:color="auto"/>
               <w:left w:val="single" w:sz="12" w:space="0" w:color="auto"/>
@@ -561,7 +802,7 @@
         </w:trPr>
         <w:tc>
           <w:tcPr>
-            <w:tcW w:w="0" w:type="auto"/>
+            <w:tcW w:w="4077" w:type="dxa"/>
             <w:tcBorders>
               <w:top w:val="single" w:sz="12" w:space="0" w:color="auto"/>
               <w:left w:val="single" w:sz="12" w:space="0" w:color="auto"/>
@@ -577,7 +818,23 @@
         </w:tc>
         <w:tc>
           <w:tcPr>
-            <w:tcW w:w="0" w:type="auto"/>
+            <w:tcW w:w="1418" w:type="dxa"/>
+            <w:tcBorders>
+              <w:top w:val="single" w:sz="12" w:space="0" w:color="auto"/>
+              <w:left w:val="single" w:sz="12" w:space="0" w:color="auto"/>
+              <w:bottom w:val="single" w:sz="12" w:space="0" w:color="auto"/>
+              <w:right w:val="single" w:sz="12" w:space="0" w:color="auto"/>
+            </w:tcBorders>
+          </w:tcPr>
+          <w:p>
+            <w:pPr>
+              <w:jc w:val="center"/>
+            </w:pPr>
+          </w:p>
+        </w:tc>
+        <w:tc>
+          <w:tcPr>
+            <w:tcW w:w="3793" w:type="dxa"/>
             <w:tcBorders>
               <w:top w:val="single" w:sz="12" w:space="0" w:color="auto"/>
               <w:left w:val="single" w:sz="12" w:space="0" w:color="auto"/>
@@ -598,7 +855,7 @@
         </w:trPr>
         <w:tc>
           <w:tcPr>
-            <w:tcW w:w="0" w:type="auto"/>
+            <w:tcW w:w="4077" w:type="dxa"/>
             <w:tcBorders>
               <w:top w:val="single" w:sz="12" w:space="0" w:color="auto"/>
               <w:left w:val="single" w:sz="12" w:space="0" w:color="auto"/>
@@ -614,7 +871,28 @@
         </w:tc>
         <w:tc>
           <w:tcPr>
-            <w:tcW w:w="0" w:type="auto"/>
+            <w:tcW w:w="1418" w:type="dxa"/>
+            <w:tcBorders>
+              <w:top w:val="single" w:sz="12" w:space="0" w:color="auto"/>
+              <w:left w:val="single" w:sz="12" w:space="0" w:color="auto"/>
+              <w:bottom w:val="single" w:sz="12" w:space="0" w:color="auto"/>
+              <w:right w:val="single" w:sz="12" w:space="0" w:color="auto"/>
+            </w:tcBorders>
+          </w:tcPr>
+          <w:p>
+            <w:pPr>
+              <w:jc w:val="center"/>
+            </w:pPr>
+            <w:r>
+              <w:t>x</w:t>
+            </w:r>
+            <w:bookmarkStart w:id="0" w:name="_GoBack"/>
+            <w:bookmarkEnd w:id="0"/>
+          </w:p>
+        </w:tc>
+        <w:tc>
+          <w:tcPr>
+            <w:tcW w:w="3793" w:type="dxa"/>
             <w:tcBorders>
               <w:top w:val="single" w:sz="12" w:space="0" w:color="auto"/>
               <w:left w:val="single" w:sz="12" w:space="0" w:color="auto"/>
@@ -667,12 +945,14 @@
     <w:tbl>
       <w:tblPr>
         <w:tblStyle w:val="HelleListe-Akzent3"/>
-        <w:tblW w:w="9059" w:type="dxa"/>
+        <w:tblW w:w="9288" w:type="dxa"/>
+        <w:tblLayout w:type="fixed"/>
         <w:tblLook w:val="0620" w:firstRow="1" w:lastRow="0" w:firstColumn="0" w:lastColumn="0" w:noHBand="1" w:noVBand="1"/>
       </w:tblPr>
       <w:tblGrid>
-        <w:gridCol w:w="8076"/>
-        <w:gridCol w:w="983"/>
+        <w:gridCol w:w="4077"/>
+        <w:gridCol w:w="1439"/>
+        <w:gridCol w:w="3772"/>
       </w:tblGrid>
       <w:tr>
         <w:trPr>
@@ -681,7 +961,7 @@
         </w:trPr>
         <w:tc>
           <w:tcPr>
-            <w:tcW w:w="0" w:type="auto"/>
+            <w:tcW w:w="4077" w:type="dxa"/>
             <w:tcBorders>
               <w:top w:val="single" w:sz="12" w:space="0" w:color="auto"/>
               <w:left w:val="single" w:sz="12" w:space="0" w:color="auto"/>
@@ -705,7 +985,7 @@
         </w:tc>
         <w:tc>
           <w:tcPr>
-            <w:tcW w:w="0" w:type="auto"/>
+            <w:tcW w:w="1439" w:type="dxa"/>
             <w:tcBorders>
               <w:top w:val="single" w:sz="12" w:space="0" w:color="auto"/>
               <w:left w:val="single" w:sz="12" w:space="0" w:color="auto"/>
@@ -718,6 +998,80 @@
               <w:t>Erledigt</w:t>
             </w:r>
           </w:p>
+        </w:tc>
+        <w:tc>
+          <w:tcPr>
+            <w:tcW w:w="3772" w:type="dxa"/>
+            <w:tcBorders>
+              <w:top w:val="single" w:sz="12" w:space="0" w:color="auto"/>
+              <w:left w:val="single" w:sz="12" w:space="0" w:color="auto"/>
+              <w:bottom w:val="single" w:sz="12" w:space="0" w:color="auto"/>
+              <w:right w:val="single" w:sz="12" w:space="0" w:color="auto"/>
+            </w:tcBorders>
+          </w:tcPr>
+          <w:p>
+            <w:r>
+              <w:t>Zusätzliche Informationen</w:t>
+            </w:r>
+            <w:r>
+              <w:t xml:space="preserve"> </w:t>
+            </w:r>
+            <w:r>
+              <w:t>(falls nötig)</w:t>
+            </w:r>
+          </w:p>
+        </w:tc>
+      </w:tr>
+      <w:tr>
+        <w:trPr>
+          <w:trHeight w:val="761"/>
+        </w:trPr>
+        <w:tc>
+          <w:tcPr>
+            <w:tcW w:w="4077" w:type="dxa"/>
+            <w:tcBorders>
+              <w:top w:val="single" w:sz="12" w:space="0" w:color="auto"/>
+              <w:left w:val="single" w:sz="12" w:space="0" w:color="auto"/>
+              <w:bottom w:val="single" w:sz="12" w:space="0" w:color="auto"/>
+              <w:right w:val="single" w:sz="12" w:space="0" w:color="auto"/>
+            </w:tcBorders>
+          </w:tcPr>
+          <w:p>
+            <w:r>
+              <w:t>Auswahlmöglichkeit einer einzelnen .eml-Datei, die gescannt werden soll</w:t>
+            </w:r>
+          </w:p>
+        </w:tc>
+        <w:tc>
+          <w:tcPr>
+            <w:tcW w:w="1439" w:type="dxa"/>
+            <w:tcBorders>
+              <w:top w:val="single" w:sz="12" w:space="0" w:color="auto"/>
+              <w:left w:val="single" w:sz="12" w:space="0" w:color="auto"/>
+              <w:bottom w:val="single" w:sz="12" w:space="0" w:color="auto"/>
+              <w:right w:val="single" w:sz="12" w:space="0" w:color="auto"/>
+            </w:tcBorders>
+          </w:tcPr>
+          <w:p>
+            <w:pPr>
+              <w:jc w:val="center"/>
+            </w:pPr>
+            <w:r>
+              <w:t>x</w:t>
+            </w:r>
+          </w:p>
+        </w:tc>
+        <w:tc>
+          <w:tcPr>
+            <w:tcW w:w="3772" w:type="dxa"/>
+            <w:tcBorders>
+              <w:top w:val="single" w:sz="12" w:space="0" w:color="auto"/>
+              <w:left w:val="single" w:sz="12" w:space="0" w:color="auto"/>
+              <w:bottom w:val="single" w:sz="12" w:space="0" w:color="auto"/>
+              <w:right w:val="single" w:sz="12" w:space="0" w:color="auto"/>
+            </w:tcBorders>
+          </w:tcPr>
+          <w:p/>
         </w:tc>
       </w:tr>
       <w:tr>
@@ -726,29 +1080,23 @@
         </w:trPr>
         <w:tc>
           <w:tcPr>
-            <w:tcW w:w="0" w:type="auto"/>
-            <w:tcBorders>
-              <w:top w:val="single" w:sz="12" w:space="0" w:color="auto"/>
-              <w:left w:val="single" w:sz="12" w:space="0" w:color="auto"/>
-              <w:bottom w:val="single" w:sz="12" w:space="0" w:color="auto"/>
-              <w:right w:val="single" w:sz="12" w:space="0" w:color="auto"/>
-            </w:tcBorders>
-          </w:tcPr>
-          <w:p>
-            <w:r>
-              <w:t xml:space="preserve">Auswahlmöglichkeit einer einzelnen </w:t>
-            </w:r>
-            <w:r>
-              <w:t>.eml-</w:t>
-            </w:r>
-            <w:r>
-              <w:t>Datei, die gescannt werden soll</w:t>
-            </w:r>
-          </w:p>
-        </w:tc>
-        <w:tc>
-          <w:tcPr>
-            <w:tcW w:w="0" w:type="auto"/>
+            <w:tcW w:w="4077" w:type="dxa"/>
+            <w:tcBorders>
+              <w:top w:val="single" w:sz="12" w:space="0" w:color="auto"/>
+              <w:left w:val="single" w:sz="12" w:space="0" w:color="auto"/>
+              <w:bottom w:val="single" w:sz="12" w:space="0" w:color="auto"/>
+              <w:right w:val="single" w:sz="12" w:space="0" w:color="auto"/>
+            </w:tcBorders>
+          </w:tcPr>
+          <w:p>
+            <w:r>
+              <w:t>Möglichkeit zur Erstellung eines neuen Verzeichnisses für den Quarantäne-Ordner</w:t>
+            </w:r>
+          </w:p>
+        </w:tc>
+        <w:tc>
+          <w:tcPr>
+            <w:tcW w:w="1439" w:type="dxa"/>
             <w:tcBorders>
               <w:top w:val="single" w:sz="12" w:space="0" w:color="auto"/>
               <w:left w:val="single" w:sz="12" w:space="0" w:color="auto"/>
@@ -763,8 +1111,22 @@
             <w:r>
               <w:t>x</w:t>
             </w:r>
-            <w:bookmarkStart w:id="0" w:name="_GoBack"/>
-            <w:bookmarkEnd w:id="0"/>
+          </w:p>
+        </w:tc>
+        <w:tc>
+          <w:tcPr>
+            <w:tcW w:w="3772" w:type="dxa"/>
+            <w:tcBorders>
+              <w:top w:val="single" w:sz="12" w:space="0" w:color="auto"/>
+              <w:left w:val="single" w:sz="12" w:space="0" w:color="auto"/>
+              <w:bottom w:val="single" w:sz="12" w:space="0" w:color="auto"/>
+              <w:right w:val="single" w:sz="12" w:space="0" w:color="auto"/>
+            </w:tcBorders>
+          </w:tcPr>
+          <w:p>
+            <w:r>
+              <w:t>Die Möglichkeit zur Erstellung eines neuen Verzeichnisses bietet bereits die Java-Klasse JFileChooser. Diese haben wir genutzt und zugleich manuelle Eingaben in dem TextField innerhalb des JFileChoosers verhindert.</w:t>
+            </w:r>
           </w:p>
         </w:tc>
       </w:tr>
@@ -774,23 +1136,23 @@
         </w:trPr>
         <w:tc>
           <w:tcPr>
-            <w:tcW w:w="0" w:type="auto"/>
-            <w:tcBorders>
-              <w:top w:val="single" w:sz="12" w:space="0" w:color="auto"/>
-              <w:left w:val="single" w:sz="12" w:space="0" w:color="auto"/>
-              <w:bottom w:val="single" w:sz="12" w:space="0" w:color="auto"/>
-              <w:right w:val="single" w:sz="12" w:space="0" w:color="auto"/>
-            </w:tcBorders>
-          </w:tcPr>
-          <w:p>
-            <w:r>
-              <w:t>Möglichkeit zur Erstellung eines neuen Verzeichnisses für den Quarantäne-Ordner</w:t>
-            </w:r>
-          </w:p>
-        </w:tc>
-        <w:tc>
-          <w:tcPr>
-            <w:tcW w:w="0" w:type="auto"/>
+            <w:tcW w:w="4077" w:type="dxa"/>
+            <w:tcBorders>
+              <w:top w:val="single" w:sz="12" w:space="0" w:color="auto"/>
+              <w:left w:val="single" w:sz="12" w:space="0" w:color="auto"/>
+              <w:bottom w:val="single" w:sz="12" w:space="0" w:color="auto"/>
+              <w:right w:val="single" w:sz="12" w:space="0" w:color="auto"/>
+            </w:tcBorders>
+          </w:tcPr>
+          <w:p>
+            <w:r>
+              <w:t>Editiermöglichkeit der Blacklist-Wörter (Erstellen/Ändern/Löschen)</w:t>
+            </w:r>
+          </w:p>
+        </w:tc>
+        <w:tc>
+          <w:tcPr>
+            <w:tcW w:w="1439" w:type="dxa"/>
             <w:tcBorders>
               <w:top w:val="single" w:sz="12" w:space="0" w:color="auto"/>
               <w:left w:val="single" w:sz="12" w:space="0" w:color="auto"/>
@@ -802,32 +1164,14 @@
             <w:pPr>
               <w:jc w:val="center"/>
             </w:pPr>
-          </w:p>
-        </w:tc>
-      </w:tr>
-      <w:tr>
-        <w:trPr>
-          <w:trHeight w:val="309"/>
-        </w:trPr>
-        <w:tc>
-          <w:tcPr>
-            <w:tcW w:w="0" w:type="auto"/>
-            <w:tcBorders>
-              <w:top w:val="single" w:sz="12" w:space="0" w:color="auto"/>
-              <w:left w:val="single" w:sz="12" w:space="0" w:color="auto"/>
-              <w:bottom w:val="single" w:sz="12" w:space="0" w:color="auto"/>
-              <w:right w:val="single" w:sz="12" w:space="0" w:color="auto"/>
-            </w:tcBorders>
-          </w:tcPr>
-          <w:p>
-            <w:r>
-              <w:t>Editiermöglichkeit der Blacklist-Wörter (Erstellen/Ändern/Löschen)</w:t>
-            </w:r>
-          </w:p>
-        </w:tc>
-        <w:tc>
-          <w:tcPr>
-            <w:tcW w:w="0" w:type="auto"/>
+            <w:r>
+              <w:t>In Arbeit</w:t>
+            </w:r>
+          </w:p>
+        </w:tc>
+        <w:tc>
+          <w:tcPr>
+            <w:tcW w:w="3772" w:type="dxa"/>
             <w:tcBorders>
               <w:top w:val="single" w:sz="12" w:space="0" w:color="auto"/>
               <w:left w:val="single" w:sz="12" w:space="0" w:color="auto"/>
@@ -849,7 +1193,6 @@
         <w:pStyle w:val="berschrift1"/>
       </w:pPr>
       <w:r>
-        <w:lastRenderedPageBreak/>
         <w:t>Klassendiagramm (inkl. GUI-Ebene)</w:t>
       </w:r>
     </w:p>
@@ -987,8 +1330,124 @@
       </w:rPr>
     </w:lvl>
   </w:abstractNum>
+  <w:abstractNum w:abstractNumId="1" w15:restartNumberingAfterBreak="0">
+    <w:nsid w:val="68A01C39"/>
+    <w:multiLevelType w:val="hybridMultilevel"/>
+    <w:tmpl w:val="5504DEC0"/>
+    <w:lvl w:ilvl="0" w:tplc="04070001">
+      <w:start w:val="1"/>
+      <w:numFmt w:val="bullet"/>
+      <w:lvlText w:val=""/>
+      <w:lvlJc w:val="left"/>
+      <w:pPr>
+        <w:ind w:left="720" w:hanging="360"/>
+      </w:pPr>
+      <w:rPr>
+        <w:rFonts w:ascii="Symbol" w:hAnsi="Symbol" w:hint="default"/>
+      </w:rPr>
+    </w:lvl>
+    <w:lvl w:ilvl="1" w:tplc="04070003" w:tentative="1">
+      <w:start w:val="1"/>
+      <w:numFmt w:val="bullet"/>
+      <w:lvlText w:val="o"/>
+      <w:lvlJc w:val="left"/>
+      <w:pPr>
+        <w:ind w:left="1440" w:hanging="360"/>
+      </w:pPr>
+      <w:rPr>
+        <w:rFonts w:ascii="Courier New" w:hAnsi="Courier New" w:cs="Courier New" w:hint="default"/>
+      </w:rPr>
+    </w:lvl>
+    <w:lvl w:ilvl="2" w:tplc="04070005" w:tentative="1">
+      <w:start w:val="1"/>
+      <w:numFmt w:val="bullet"/>
+      <w:lvlText w:val=""/>
+      <w:lvlJc w:val="left"/>
+      <w:pPr>
+        <w:ind w:left="2160" w:hanging="360"/>
+      </w:pPr>
+      <w:rPr>
+        <w:rFonts w:ascii="Wingdings" w:hAnsi="Wingdings" w:hint="default"/>
+      </w:rPr>
+    </w:lvl>
+    <w:lvl w:ilvl="3" w:tplc="04070001" w:tentative="1">
+      <w:start w:val="1"/>
+      <w:numFmt w:val="bullet"/>
+      <w:lvlText w:val=""/>
+      <w:lvlJc w:val="left"/>
+      <w:pPr>
+        <w:ind w:left="2880" w:hanging="360"/>
+      </w:pPr>
+      <w:rPr>
+        <w:rFonts w:ascii="Symbol" w:hAnsi="Symbol" w:hint="default"/>
+      </w:rPr>
+    </w:lvl>
+    <w:lvl w:ilvl="4" w:tplc="04070003" w:tentative="1">
+      <w:start w:val="1"/>
+      <w:numFmt w:val="bullet"/>
+      <w:lvlText w:val="o"/>
+      <w:lvlJc w:val="left"/>
+      <w:pPr>
+        <w:ind w:left="3600" w:hanging="360"/>
+      </w:pPr>
+      <w:rPr>
+        <w:rFonts w:ascii="Courier New" w:hAnsi="Courier New" w:cs="Courier New" w:hint="default"/>
+      </w:rPr>
+    </w:lvl>
+    <w:lvl w:ilvl="5" w:tplc="04070005" w:tentative="1">
+      <w:start w:val="1"/>
+      <w:numFmt w:val="bullet"/>
+      <w:lvlText w:val=""/>
+      <w:lvlJc w:val="left"/>
+      <w:pPr>
+        <w:ind w:left="4320" w:hanging="360"/>
+      </w:pPr>
+      <w:rPr>
+        <w:rFonts w:ascii="Wingdings" w:hAnsi="Wingdings" w:hint="default"/>
+      </w:rPr>
+    </w:lvl>
+    <w:lvl w:ilvl="6" w:tplc="04070001" w:tentative="1">
+      <w:start w:val="1"/>
+      <w:numFmt w:val="bullet"/>
+      <w:lvlText w:val=""/>
+      <w:lvlJc w:val="left"/>
+      <w:pPr>
+        <w:ind w:left="5040" w:hanging="360"/>
+      </w:pPr>
+      <w:rPr>
+        <w:rFonts w:ascii="Symbol" w:hAnsi="Symbol" w:hint="default"/>
+      </w:rPr>
+    </w:lvl>
+    <w:lvl w:ilvl="7" w:tplc="04070003" w:tentative="1">
+      <w:start w:val="1"/>
+      <w:numFmt w:val="bullet"/>
+      <w:lvlText w:val="o"/>
+      <w:lvlJc w:val="left"/>
+      <w:pPr>
+        <w:ind w:left="5760" w:hanging="360"/>
+      </w:pPr>
+      <w:rPr>
+        <w:rFonts w:ascii="Courier New" w:hAnsi="Courier New" w:cs="Courier New" w:hint="default"/>
+      </w:rPr>
+    </w:lvl>
+    <w:lvl w:ilvl="8" w:tplc="04070005" w:tentative="1">
+      <w:start w:val="1"/>
+      <w:numFmt w:val="bullet"/>
+      <w:lvlText w:val=""/>
+      <w:lvlJc w:val="left"/>
+      <w:pPr>
+        <w:ind w:left="6480" w:hanging="360"/>
+      </w:pPr>
+      <w:rPr>
+        <w:rFonts w:ascii="Wingdings" w:hAnsi="Wingdings" w:hint="default"/>
+      </w:rPr>
+    </w:lvl>
+  </w:abstractNum>
   <w:num w:numId="1">
     <w:abstractNumId w:val="0"/>
+  </w:num>
+  <w:num w:numId="2">
+    <w:abstractNumId w:val="1"/>
   </w:num>
 </w:numbering>
 </file>

</xml_diff>

<commit_message>
Soll Ist Vergleich überarbeitet
</commit_message>
<xml_diff>
--- a/data/netspy_dokumentation_v_2.docx
+++ b/data/netspy_dokumentation_v_2.docx
@@ -1,6 +1,6 @@
 
 <file path=word/document.xml><?xml version="1.0" encoding="utf-8"?>
-<w:document xmlns:wpc="http://schemas.microsoft.com/office/word/2010/wordprocessingCanvas" xmlns:mc="http://schemas.openxmlformats.org/markup-compatibility/2006" xmlns:o="urn:schemas-microsoft-com:office:office" xmlns:r="http://schemas.openxmlformats.org/officeDocument/2006/relationships" xmlns:m="http://schemas.openxmlformats.org/officeDocument/2006/math" xmlns:v="urn:schemas-microsoft-com:vml" xmlns:wp14="http://schemas.microsoft.com/office/word/2010/wordprocessingDrawing" xmlns:wp="http://schemas.openxmlformats.org/drawingml/2006/wordprocessingDrawing" xmlns:w10="urn:schemas-microsoft-com:office:word" xmlns:w="http://schemas.openxmlformats.org/wordprocessingml/2006/main" xmlns:w14="http://schemas.microsoft.com/office/word/2010/wordml" xmlns:w15="http://schemas.microsoft.com/office/word/2012/wordml" xmlns:wpg="http://schemas.microsoft.com/office/word/2010/wordprocessingGroup" xmlns:wpi="http://schemas.microsoft.com/office/word/2010/wordprocessingInk" xmlns:wne="http://schemas.microsoft.com/office/word/2006/wordml" xmlns:wps="http://schemas.microsoft.com/office/word/2010/wordprocessingShape" mc:Ignorable="w14 w15 wp14">
+<w:document xmlns:wpc="http://schemas.microsoft.com/office/word/2010/wordprocessingCanvas" xmlns:cx="http://schemas.microsoft.com/office/drawing/2014/chartex" xmlns:mc="http://schemas.openxmlformats.org/markup-compatibility/2006" xmlns:o="urn:schemas-microsoft-com:office:office" xmlns:r="http://schemas.openxmlformats.org/officeDocument/2006/relationships" xmlns:m="http://schemas.openxmlformats.org/officeDocument/2006/math" xmlns:v="urn:schemas-microsoft-com:vml" xmlns:wp14="http://schemas.microsoft.com/office/word/2010/wordprocessingDrawing" xmlns:wp="http://schemas.openxmlformats.org/drawingml/2006/wordprocessingDrawing" xmlns:w10="urn:schemas-microsoft-com:office:word" xmlns:w="http://schemas.openxmlformats.org/wordprocessingml/2006/main" xmlns:w14="http://schemas.microsoft.com/office/word/2010/wordml" xmlns:w15="http://schemas.microsoft.com/office/word/2012/wordml" xmlns:w16se="http://schemas.microsoft.com/office/word/2015/wordml/symex" xmlns:wpg="http://schemas.microsoft.com/office/word/2010/wordprocessingGroup" xmlns:wpi="http://schemas.microsoft.com/office/word/2010/wordprocessingInk" xmlns:wne="http://schemas.microsoft.com/office/word/2006/wordml" xmlns:wps="http://schemas.microsoft.com/office/word/2010/wordprocessingShape" mc:Ignorable="w14 w15 w16se wp14">
   <w:body>
     <w:p>
       <w:pPr>
@@ -11,7 +11,15 @@
         <w:t xml:space="preserve">Technische </w:t>
       </w:r>
       <w:r>
-        <w:t xml:space="preserve">Dokumentation Netspy </w:t>
+        <w:t xml:space="preserve">Dokumentation </w:t>
+      </w:r>
+      <w:proofErr w:type="spellStart"/>
+      <w:r>
+        <w:t>Netspy</w:t>
+      </w:r>
+      <w:proofErr w:type="spellEnd"/>
+      <w:r>
+        <w:t xml:space="preserve"> </w:t>
       </w:r>
       <w:r>
         <w:t>2</w:t>
@@ -133,7 +141,14 @@
         <w:rPr>
           <w:rStyle w:val="SchwacherVerweis"/>
         </w:rPr>
-        <w:t>Basis-Funktionalitäten von Nets</w:t>
+        <w:t xml:space="preserve">Basis-Funktionalitäten von </w:t>
+      </w:r>
+      <w:proofErr w:type="spellStart"/>
+      <w:r>
+        <w:rPr>
+          <w:rStyle w:val="SchwacherVerweis"/>
+        </w:rPr>
+        <w:t>Nets</w:t>
       </w:r>
       <w:r>
         <w:rPr>
@@ -141,6 +156,7 @@
         </w:rPr>
         <w:t>py</w:t>
       </w:r>
+      <w:proofErr w:type="spellEnd"/>
       <w:r>
         <w:rPr>
           <w:rStyle w:val="SchwacherVerweis"/>
@@ -241,7 +257,15 @@
           </w:tcPr>
           <w:p>
             <w:r>
-              <w:t>Auswahlmöglichkeit für den Ordner, in welchem alle .eml-Daten gescannt werden</w:t>
+              <w:t>Auswahlmöglichkeit für den Ordner, in welchem alle .</w:t>
+            </w:r>
+            <w:proofErr w:type="spellStart"/>
+            <w:r>
+              <w:t>eml</w:t>
+            </w:r>
+            <w:proofErr w:type="spellEnd"/>
+            <w:r>
+              <w:t>-Daten gescannt werden</w:t>
             </w:r>
           </w:p>
         </w:tc>
@@ -328,7 +352,15 @@
           </w:tcPr>
           <w:p>
             <w:r>
-              <w:t>Die Blacklist-Datei muss den Dateinamen „blacklist.txt“ besitzen, ansonsten taucht eine Fehlermeldung auf</w:t>
+              <w:t xml:space="preserve">Die </w:t>
+            </w:r>
+            <w:proofErr w:type="spellStart"/>
+            <w:r>
+              <w:t>Blacklist</w:t>
+            </w:r>
+            <w:proofErr w:type="spellEnd"/>
+            <w:r>
+              <w:t>-Datei muss den Dateinamen „blacklist.txt“ besitzen, ansonsten taucht eine Fehlermeldung auf</w:t>
             </w:r>
           </w:p>
         </w:tc>
@@ -409,8 +441,13 @@
             </w:r>
           </w:p>
           <w:p>
-            <w:r>
-              <w:t>Desweiteren besteht die Möglichkeit die Logdatei von der Oberfläche aus einzusehen (in dem Standard-Text-Editor des laufenden Betriebssystems).</w:t>
+            <w:proofErr w:type="spellStart"/>
+            <w:r>
+              <w:t>Desweiteren</w:t>
+            </w:r>
+            <w:proofErr w:type="spellEnd"/>
+            <w:r>
+              <w:t xml:space="preserve"> besteht die Möglichkeit die Logdatei von der Oberfläche aus einzusehen (in dem Standard-Text-Editor des laufenden Betriebssystems).</w:t>
             </w:r>
           </w:p>
         </w:tc>
@@ -466,7 +503,23 @@
           </w:tcPr>
           <w:p>
             <w:r>
-              <w:t>Hier haben wir, wie bei dem Auswählen des Quarantäne-Verzeichnisses, die manuelle Eingabe in das TextField innerhalb des JFileChoosers verhindert.</w:t>
+              <w:t xml:space="preserve">Hier haben wir, wie bei dem Auswählen des Quarantäne-Verzeichnisses, die manuelle Eingabe in das </w:t>
+            </w:r>
+            <w:proofErr w:type="spellStart"/>
+            <w:r>
+              <w:t>TextField</w:t>
+            </w:r>
+            <w:proofErr w:type="spellEnd"/>
+            <w:r>
+              <w:t xml:space="preserve"> innerhalb des </w:t>
+            </w:r>
+            <w:proofErr w:type="spellStart"/>
+            <w:r>
+              <w:t>JFileChoosers</w:t>
+            </w:r>
+            <w:proofErr w:type="spellEnd"/>
+            <w:r>
+              <w:t xml:space="preserve"> verhindert.</w:t>
             </w:r>
           </w:p>
         </w:tc>
@@ -543,7 +596,15 @@
           </w:tcPr>
           <w:p>
             <w:r>
-              <w:t>Anzeige der Wörter in der Blacklist auf der Oberfläche</w:t>
+              <w:t xml:space="preserve">Anzeige der Wörter in der </w:t>
+            </w:r>
+            <w:proofErr w:type="spellStart"/>
+            <w:r>
+              <w:t>Blacklist</w:t>
+            </w:r>
+            <w:proofErr w:type="spellEnd"/>
+            <w:r>
+              <w:t xml:space="preserve"> auf der Oberfläche</w:t>
             </w:r>
           </w:p>
         </w:tc>
@@ -595,7 +656,15 @@
           </w:tcPr>
           <w:p>
             <w:r>
-              <w:t>Alle Laufzeitfehler sollen in Form einer JOptionPane dem Benutzer mitgeteilt werden</w:t>
+              <w:t xml:space="preserve">Alle Laufzeitfehler sollen in Form einer </w:t>
+            </w:r>
+            <w:proofErr w:type="spellStart"/>
+            <w:r>
+              <w:t>JOptionPane</w:t>
+            </w:r>
+            <w:proofErr w:type="spellEnd"/>
+            <w:r>
+              <w:t xml:space="preserve"> dem Benutzer mitgeteilt werden</w:t>
             </w:r>
           </w:p>
         </w:tc>
@@ -651,7 +720,15 @@
           </w:tcPr>
           <w:p>
             <w:r>
-              <w:t>Quellcode-Dateien und für einen Testlauf benötigte Textdateien als zip-Archiv</w:t>
+              <w:t xml:space="preserve">Basis-Funktionalitäten aus </w:t>
+            </w:r>
+            <w:proofErr w:type="spellStart"/>
+            <w:r>
+              <w:t>Netspy</w:t>
+            </w:r>
+            <w:proofErr w:type="spellEnd"/>
+            <w:r>
+              <w:t xml:space="preserve"> 1</w:t>
             </w:r>
           </w:p>
         </w:tc>
@@ -670,7 +747,7 @@
               <w:jc w:val="center"/>
             </w:pPr>
             <w:r>
-              <w:t>TODO</w:t>
+              <w:t>X</w:t>
             </w:r>
           </w:p>
         </w:tc>
@@ -691,241 +768,13 @@
           </w:p>
         </w:tc>
       </w:tr>
-      <w:tr>
-        <w:trPr>
-          <w:trHeight w:val="323"/>
-        </w:trPr>
-        <w:tc>
-          <w:tcPr>
-            <w:tcW w:w="4077" w:type="dxa"/>
-            <w:tcBorders>
-              <w:top w:val="single" w:sz="12" w:space="0" w:color="auto"/>
-              <w:left w:val="single" w:sz="12" w:space="0" w:color="auto"/>
-              <w:bottom w:val="single" w:sz="12" w:space="0" w:color="auto"/>
-              <w:right w:val="single" w:sz="12" w:space="0" w:color="auto"/>
-            </w:tcBorders>
-          </w:tcPr>
-          <w:p>
-            <w:r>
-              <w:t>Funktionaler Soll-Ist-Vergleich</w:t>
-            </w:r>
-          </w:p>
-        </w:tc>
-        <w:tc>
-          <w:tcPr>
-            <w:tcW w:w="1418" w:type="dxa"/>
-            <w:tcBorders>
-              <w:top w:val="single" w:sz="12" w:space="0" w:color="auto"/>
-              <w:left w:val="single" w:sz="12" w:space="0" w:color="auto"/>
-              <w:bottom w:val="single" w:sz="12" w:space="0" w:color="auto"/>
-              <w:right w:val="single" w:sz="12" w:space="0" w:color="auto"/>
-            </w:tcBorders>
-          </w:tcPr>
-          <w:p>
-            <w:pPr>
-              <w:jc w:val="center"/>
-            </w:pPr>
-            <w:r>
-              <w:t>X</w:t>
-            </w:r>
-          </w:p>
-        </w:tc>
-        <w:tc>
-          <w:tcPr>
-            <w:tcW w:w="3793" w:type="dxa"/>
-            <w:tcBorders>
-              <w:top w:val="single" w:sz="12" w:space="0" w:color="auto"/>
-              <w:left w:val="single" w:sz="12" w:space="0" w:color="auto"/>
-              <w:bottom w:val="single" w:sz="12" w:space="0" w:color="auto"/>
-              <w:right w:val="single" w:sz="12" w:space="0" w:color="auto"/>
-            </w:tcBorders>
-          </w:tcPr>
-          <w:p>
-            <w:pPr>
-              <w:jc w:val="center"/>
-            </w:pPr>
-            <w:r>
-              <w:t>(</w:t>
-            </w:r>
-            <w:r>
-              <w:t>Siehe dieses Dokument</w:t>
-            </w:r>
-            <w:r>
-              <w:t>)</w:t>
-            </w:r>
-          </w:p>
-        </w:tc>
-      </w:tr>
-      <w:tr>
-        <w:trPr>
-          <w:trHeight w:val="323"/>
-        </w:trPr>
-        <w:tc>
-          <w:tcPr>
-            <w:tcW w:w="4077" w:type="dxa"/>
-            <w:tcBorders>
-              <w:top w:val="single" w:sz="12" w:space="0" w:color="auto"/>
-              <w:left w:val="single" w:sz="12" w:space="0" w:color="auto"/>
-              <w:bottom w:val="single" w:sz="12" w:space="0" w:color="auto"/>
-              <w:right w:val="single" w:sz="12" w:space="0" w:color="auto"/>
-            </w:tcBorders>
-          </w:tcPr>
-          <w:p>
-            <w:r>
-              <w:t>Um GUI-Ebene erweitertes Klassendiagramm</w:t>
-            </w:r>
-          </w:p>
-        </w:tc>
-        <w:tc>
-          <w:tcPr>
-            <w:tcW w:w="1418" w:type="dxa"/>
-            <w:tcBorders>
-              <w:top w:val="single" w:sz="12" w:space="0" w:color="auto"/>
-              <w:left w:val="single" w:sz="12" w:space="0" w:color="auto"/>
-              <w:bottom w:val="single" w:sz="12" w:space="0" w:color="auto"/>
-              <w:right w:val="single" w:sz="12" w:space="0" w:color="auto"/>
-            </w:tcBorders>
-          </w:tcPr>
-          <w:p>
-            <w:pPr>
-              <w:jc w:val="center"/>
-            </w:pPr>
-            <w:r>
-              <w:t>TODO</w:t>
-            </w:r>
-          </w:p>
-        </w:tc>
-        <w:tc>
-          <w:tcPr>
-            <w:tcW w:w="3793" w:type="dxa"/>
-            <w:tcBorders>
-              <w:top w:val="single" w:sz="12" w:space="0" w:color="auto"/>
-              <w:left w:val="single" w:sz="12" w:space="0" w:color="auto"/>
-              <w:bottom w:val="single" w:sz="12" w:space="0" w:color="auto"/>
-              <w:right w:val="single" w:sz="12" w:space="0" w:color="auto"/>
-            </w:tcBorders>
-          </w:tcPr>
-          <w:p>
-            <w:pPr>
-              <w:jc w:val="center"/>
-            </w:pPr>
-          </w:p>
-        </w:tc>
-      </w:tr>
-      <w:tr>
-        <w:trPr>
-          <w:trHeight w:val="323"/>
-        </w:trPr>
-        <w:tc>
-          <w:tcPr>
-            <w:tcW w:w="4077" w:type="dxa"/>
-            <w:tcBorders>
-              <w:top w:val="single" w:sz="12" w:space="0" w:color="auto"/>
-              <w:left w:val="single" w:sz="12" w:space="0" w:color="auto"/>
-              <w:bottom w:val="single" w:sz="12" w:space="0" w:color="auto"/>
-              <w:right w:val="single" w:sz="12" w:space="0" w:color="auto"/>
-            </w:tcBorders>
-          </w:tcPr>
-          <w:p>
-            <w:r>
-              <w:t>Installationshinweise</w:t>
-            </w:r>
-          </w:p>
-        </w:tc>
-        <w:tc>
-          <w:tcPr>
-            <w:tcW w:w="1418" w:type="dxa"/>
-            <w:tcBorders>
-              <w:top w:val="single" w:sz="12" w:space="0" w:color="auto"/>
-              <w:left w:val="single" w:sz="12" w:space="0" w:color="auto"/>
-              <w:bottom w:val="single" w:sz="12" w:space="0" w:color="auto"/>
-              <w:right w:val="single" w:sz="12" w:space="0" w:color="auto"/>
-            </w:tcBorders>
-          </w:tcPr>
-          <w:p>
-            <w:pPr>
-              <w:jc w:val="center"/>
-            </w:pPr>
-            <w:r>
-              <w:t>TODO</w:t>
-            </w:r>
-          </w:p>
-        </w:tc>
-        <w:tc>
-          <w:tcPr>
-            <w:tcW w:w="3793" w:type="dxa"/>
-            <w:tcBorders>
-              <w:top w:val="single" w:sz="12" w:space="0" w:color="auto"/>
-              <w:left w:val="single" w:sz="12" w:space="0" w:color="auto"/>
-              <w:bottom w:val="single" w:sz="12" w:space="0" w:color="auto"/>
-              <w:right w:val="single" w:sz="12" w:space="0" w:color="auto"/>
-            </w:tcBorders>
-          </w:tcPr>
-          <w:p>
-            <w:pPr>
-              <w:jc w:val="center"/>
-            </w:pPr>
-          </w:p>
-        </w:tc>
-      </w:tr>
-      <w:tr>
-        <w:trPr>
-          <w:trHeight w:val="323"/>
-        </w:trPr>
-        <w:tc>
-          <w:tcPr>
-            <w:tcW w:w="4077" w:type="dxa"/>
-            <w:tcBorders>
-              <w:top w:val="single" w:sz="12" w:space="0" w:color="auto"/>
-              <w:left w:val="single" w:sz="12" w:space="0" w:color="auto"/>
-              <w:bottom w:val="single" w:sz="12" w:space="0" w:color="auto"/>
-              <w:right w:val="single" w:sz="12" w:space="0" w:color="auto"/>
-            </w:tcBorders>
-          </w:tcPr>
-          <w:p>
-            <w:r>
-              <w:t>Basis-Funktionalitäten aus Netspy 1</w:t>
-            </w:r>
-          </w:p>
-        </w:tc>
-        <w:tc>
-          <w:tcPr>
-            <w:tcW w:w="1418" w:type="dxa"/>
-            <w:tcBorders>
-              <w:top w:val="single" w:sz="12" w:space="0" w:color="auto"/>
-              <w:left w:val="single" w:sz="12" w:space="0" w:color="auto"/>
-              <w:bottom w:val="single" w:sz="12" w:space="0" w:color="auto"/>
-              <w:right w:val="single" w:sz="12" w:space="0" w:color="auto"/>
-            </w:tcBorders>
-          </w:tcPr>
-          <w:p>
-            <w:pPr>
-              <w:jc w:val="center"/>
-            </w:pPr>
-            <w:r>
-              <w:t>X</w:t>
-            </w:r>
-          </w:p>
-        </w:tc>
-        <w:tc>
-          <w:tcPr>
-            <w:tcW w:w="3793" w:type="dxa"/>
-            <w:tcBorders>
-              <w:top w:val="single" w:sz="12" w:space="0" w:color="auto"/>
-              <w:left w:val="single" w:sz="12" w:space="0" w:color="auto"/>
-              <w:bottom w:val="single" w:sz="12" w:space="0" w:color="auto"/>
-              <w:right w:val="single" w:sz="12" w:space="0" w:color="auto"/>
-            </w:tcBorders>
-          </w:tcPr>
-          <w:p>
-            <w:pPr>
-              <w:jc w:val="center"/>
-            </w:pPr>
-          </w:p>
-        </w:tc>
-      </w:tr>
     </w:tbl>
     <w:p/>
+    <w:p>
+      <w:r>
+        <w:br w:type="page"/>
+      </w:r>
+    </w:p>
     <w:p>
       <w:pPr>
         <w:pStyle w:val="berschrift1"/>
@@ -934,17 +783,27 @@
           <w:color w:val="5A5A5A" w:themeColor="text1" w:themeTint="A5"/>
         </w:rPr>
       </w:pPr>
+      <w:bookmarkStart w:id="0" w:name="_GoBack"/>
+      <w:bookmarkEnd w:id="0"/>
       <w:r>
         <w:rPr>
           <w:rStyle w:val="SchwacherVerweis"/>
         </w:rPr>
+        <w:lastRenderedPageBreak/>
         <w:t xml:space="preserve">Liste der Optionalen </w:t>
       </w:r>
       <w:r>
         <w:rPr>
           <w:rStyle w:val="SchwacherVerweis"/>
         </w:rPr>
-        <w:t>Funktionalitäten von Nets</w:t>
+        <w:t xml:space="preserve">Funktionalitäten von </w:t>
+      </w:r>
+      <w:proofErr w:type="spellStart"/>
+      <w:r>
+        <w:rPr>
+          <w:rStyle w:val="SchwacherVerweis"/>
+        </w:rPr>
+        <w:t>Nets</w:t>
       </w:r>
       <w:r>
         <w:rPr>
@@ -952,6 +811,7 @@
         </w:rPr>
         <w:t>py</w:t>
       </w:r>
+      <w:proofErr w:type="spellEnd"/>
       <w:r>
         <w:rPr>
           <w:rStyle w:val="SchwacherVerweis"/>
@@ -1052,7 +912,15 @@
           </w:tcPr>
           <w:p>
             <w:r>
-              <w:t>Auswahlmöglichkeit einer einzelnen .eml-Datei, die gescannt werden soll</w:t>
+              <w:t>Auswahlmöglichkeit einer einzelnen .</w:t>
+            </w:r>
+            <w:proofErr w:type="spellStart"/>
+            <w:r>
+              <w:t>eml</w:t>
+            </w:r>
+            <w:proofErr w:type="spellEnd"/>
+            <w:r>
+              <w:t>-Datei, die gescannt werden soll</w:t>
             </w:r>
           </w:p>
         </w:tc>
@@ -1139,7 +1007,31 @@
           </w:tcPr>
           <w:p>
             <w:r>
-              <w:t>Die Möglichkeit zur Erstellung eines neuen Verzeichnisses bietet bereits die Java-Klasse JFileChooser. Diese haben wir genutzt und zugleich manuelle Eingaben in dem TextField innerhalb des JFileChoosers verhindert.</w:t>
+              <w:t xml:space="preserve">Die Möglichkeit zur Erstellung eines neuen Verzeichnisses bietet bereits die Java-Klasse </w:t>
+            </w:r>
+            <w:proofErr w:type="spellStart"/>
+            <w:r>
+              <w:t>JFileChooser</w:t>
+            </w:r>
+            <w:proofErr w:type="spellEnd"/>
+            <w:r>
+              <w:t xml:space="preserve">. Diese haben wir genutzt und zugleich manuelle Eingaben in dem </w:t>
+            </w:r>
+            <w:proofErr w:type="spellStart"/>
+            <w:r>
+              <w:t>TextField</w:t>
+            </w:r>
+            <w:proofErr w:type="spellEnd"/>
+            <w:r>
+              <w:t xml:space="preserve"> innerhalb des </w:t>
+            </w:r>
+            <w:proofErr w:type="spellStart"/>
+            <w:r>
+              <w:t>JFileChoosers</w:t>
+            </w:r>
+            <w:proofErr w:type="spellEnd"/>
+            <w:r>
+              <w:t xml:space="preserve"> verhindert.</w:t>
             </w:r>
           </w:p>
         </w:tc>
@@ -1160,7 +1052,15 @@
           </w:tcPr>
           <w:p>
             <w:r>
-              <w:t>Editiermöglichkeit der Blacklist-Wörter (Erstellen/Ändern/Löschen)</w:t>
+              <w:t xml:space="preserve">Editiermöglichkeit der </w:t>
+            </w:r>
+            <w:proofErr w:type="spellStart"/>
+            <w:r>
+              <w:t>Blacklist</w:t>
+            </w:r>
+            <w:proofErr w:type="spellEnd"/>
+            <w:r>
+              <w:t>-Wörter (Erstellen/Ändern/Löschen)</w:t>
             </w:r>
           </w:p>
         </w:tc>
@@ -1216,10 +1116,16 @@
               <w:t xml:space="preserve">, was die Anwendung </w:t>
             </w:r>
             <w:r>
-              <w:t xml:space="preserve">der Blacklist-Wörter </w:t>
-            </w:r>
-            <w:bookmarkStart w:id="0" w:name="_GoBack"/>
-            <w:bookmarkEnd w:id="0"/>
+              <w:t xml:space="preserve">der </w:t>
+            </w:r>
+            <w:proofErr w:type="spellStart"/>
+            <w:r>
+              <w:t>Blacklist</w:t>
+            </w:r>
+            <w:proofErr w:type="spellEnd"/>
+            <w:r>
+              <w:t xml:space="preserve">-Wörter </w:t>
+            </w:r>
             <w:r>
               <w:t>etwas komfortabler macht</w:t>
             </w:r>
@@ -1256,7 +1162,7 @@
 </file>
 
 <file path=word/numbering.xml><?xml version="1.0" encoding="utf-8"?>
-<w:numbering xmlns:wpc="http://schemas.microsoft.com/office/word/2010/wordprocessingCanvas" xmlns:mc="http://schemas.openxmlformats.org/markup-compatibility/2006" xmlns:o="urn:schemas-microsoft-com:office:office" xmlns:r="http://schemas.openxmlformats.org/officeDocument/2006/relationships" xmlns:m="http://schemas.openxmlformats.org/officeDocument/2006/math" xmlns:v="urn:schemas-microsoft-com:vml" xmlns:wp14="http://schemas.microsoft.com/office/word/2010/wordprocessingDrawing" xmlns:wp="http://schemas.openxmlformats.org/drawingml/2006/wordprocessingDrawing" xmlns:w10="urn:schemas-microsoft-com:office:word" xmlns:w="http://schemas.openxmlformats.org/wordprocessingml/2006/main" xmlns:w14="http://schemas.microsoft.com/office/word/2010/wordml" xmlns:w15="http://schemas.microsoft.com/office/word/2012/wordml" xmlns:wpg="http://schemas.microsoft.com/office/word/2010/wordprocessingGroup" xmlns:wpi="http://schemas.microsoft.com/office/word/2010/wordprocessingInk" xmlns:wne="http://schemas.microsoft.com/office/word/2006/wordml" xmlns:wps="http://schemas.microsoft.com/office/word/2010/wordprocessingShape" mc:Ignorable="w14 w15 wp14">
+<w:numbering xmlns:wpc="http://schemas.microsoft.com/office/word/2010/wordprocessingCanvas" xmlns:cx="http://schemas.microsoft.com/office/drawing/2014/chartex" xmlns:mc="http://schemas.openxmlformats.org/markup-compatibility/2006" xmlns:o="urn:schemas-microsoft-com:office:office" xmlns:r="http://schemas.openxmlformats.org/officeDocument/2006/relationships" xmlns:m="http://schemas.openxmlformats.org/officeDocument/2006/math" xmlns:v="urn:schemas-microsoft-com:vml" xmlns:wp14="http://schemas.microsoft.com/office/word/2010/wordprocessingDrawing" xmlns:wp="http://schemas.openxmlformats.org/drawingml/2006/wordprocessingDrawing" xmlns:w10="urn:schemas-microsoft-com:office:word" xmlns:w="http://schemas.openxmlformats.org/wordprocessingml/2006/main" xmlns:w14="http://schemas.microsoft.com/office/word/2010/wordml" xmlns:w15="http://schemas.microsoft.com/office/word/2012/wordml" xmlns:w16se="http://schemas.microsoft.com/office/word/2015/wordml/symex" xmlns:wpg="http://schemas.microsoft.com/office/word/2010/wordprocessingGroup" xmlns:wpi="http://schemas.microsoft.com/office/word/2010/wordprocessingInk" xmlns:wne="http://schemas.microsoft.com/office/word/2006/wordml" xmlns:wps="http://schemas.microsoft.com/office/word/2010/wordprocessingShape" mc:Ignorable="w14 w15 w16se wp14">
   <w:abstractNum w:abstractNumId="0" w15:restartNumberingAfterBreak="0">
     <w:nsid w:val="3A8B2C32"/>
     <w:multiLevelType w:val="hybridMultilevel"/>
@@ -1493,7 +1399,7 @@
 </file>
 
 <file path=word/styles.xml><?xml version="1.0" encoding="utf-8"?>
-<w:styles xmlns:mc="http://schemas.openxmlformats.org/markup-compatibility/2006" xmlns:r="http://schemas.openxmlformats.org/officeDocument/2006/relationships" xmlns:w="http://schemas.openxmlformats.org/wordprocessingml/2006/main" xmlns:w14="http://schemas.microsoft.com/office/word/2010/wordml" xmlns:w15="http://schemas.microsoft.com/office/word/2012/wordml" mc:Ignorable="w14 w15">
+<w:styles xmlns:mc="http://schemas.openxmlformats.org/markup-compatibility/2006" xmlns:r="http://schemas.openxmlformats.org/officeDocument/2006/relationships" xmlns:w="http://schemas.openxmlformats.org/wordprocessingml/2006/main" xmlns:w14="http://schemas.microsoft.com/office/word/2010/wordml" xmlns:w15="http://schemas.microsoft.com/office/word/2012/wordml" xmlns:w16se="http://schemas.microsoft.com/office/word/2015/wordml/symex" mc:Ignorable="w14 w15 w16se">
   <w:docDefaults>
     <w:rPrDefault>
       <w:rPr>
@@ -2176,6 +2082,82 @@
       <w:color w:val="4F81BD" w:themeColor="accent1"/>
     </w:rPr>
   </w:style>
+  <w:style w:type="table" w:styleId="Tabellenraster">
+    <w:name w:val="Table Grid"/>
+    <w:basedOn w:val="NormaleTabelle"/>
+    <w:uiPriority w:val="59"/>
+    <w:rsid w:val="00455380"/>
+    <w:pPr>
+      <w:spacing w:after="0" w:line="240" w:lineRule="auto"/>
+    </w:pPr>
+    <w:tblPr>
+      <w:tblBorders>
+        <w:top w:val="single" w:sz="4" w:space="0" w:color="auto"/>
+        <w:left w:val="single" w:sz="4" w:space="0" w:color="auto"/>
+        <w:bottom w:val="single" w:sz="4" w:space="0" w:color="auto"/>
+        <w:right w:val="single" w:sz="4" w:space="0" w:color="auto"/>
+        <w:insideH w:val="single" w:sz="4" w:space="0" w:color="auto"/>
+        <w:insideV w:val="single" w:sz="4" w:space="0" w:color="auto"/>
+      </w:tblBorders>
+    </w:tblPr>
+  </w:style>
+  <w:style w:type="table" w:styleId="Gitternetztabelle1hell">
+    <w:name w:val="Grid Table 1 Light"/>
+    <w:basedOn w:val="NormaleTabelle"/>
+    <w:uiPriority w:val="46"/>
+    <w:rsid w:val="00455380"/>
+    <w:pPr>
+      <w:spacing w:after="0" w:line="240" w:lineRule="auto"/>
+    </w:pPr>
+    <w:tblPr>
+      <w:tblStyleRowBandSize w:val="1"/>
+      <w:tblStyleColBandSize w:val="1"/>
+      <w:tblBorders>
+        <w:top w:val="single" w:sz="4" w:space="0" w:color="999999" w:themeColor="text1" w:themeTint="66"/>
+        <w:left w:val="single" w:sz="4" w:space="0" w:color="999999" w:themeColor="text1" w:themeTint="66"/>
+        <w:bottom w:val="single" w:sz="4" w:space="0" w:color="999999" w:themeColor="text1" w:themeTint="66"/>
+        <w:right w:val="single" w:sz="4" w:space="0" w:color="999999" w:themeColor="text1" w:themeTint="66"/>
+        <w:insideH w:val="single" w:sz="4" w:space="0" w:color="999999" w:themeColor="text1" w:themeTint="66"/>
+        <w:insideV w:val="single" w:sz="4" w:space="0" w:color="999999" w:themeColor="text1" w:themeTint="66"/>
+      </w:tblBorders>
+    </w:tblPr>
+    <w:tblStylePr w:type="firstRow">
+      <w:rPr>
+        <w:b/>
+        <w:bCs/>
+      </w:rPr>
+      <w:tblPr/>
+      <w:tcPr>
+        <w:tcBorders>
+          <w:bottom w:val="single" w:sz="12" w:space="0" w:color="666666" w:themeColor="text1" w:themeTint="99"/>
+        </w:tcBorders>
+      </w:tcPr>
+    </w:tblStylePr>
+    <w:tblStylePr w:type="lastRow">
+      <w:rPr>
+        <w:b/>
+        <w:bCs/>
+      </w:rPr>
+      <w:tblPr/>
+      <w:tcPr>
+        <w:tcBorders>
+          <w:top w:val="double" w:sz="2" w:space="0" w:color="666666" w:themeColor="text1" w:themeTint="99"/>
+        </w:tcBorders>
+      </w:tcPr>
+    </w:tblStylePr>
+    <w:tblStylePr w:type="firstCol">
+      <w:rPr>
+        <w:b/>
+        <w:bCs/>
+      </w:rPr>
+    </w:tblStylePr>
+    <w:tblStylePr w:type="lastCol">
+      <w:rPr>
+        <w:b/>
+        <w:bCs/>
+      </w:rPr>
+    </w:tblStylePr>
+  </w:style>
 </w:styles>
 </file>
 

</xml_diff>

<commit_message>
netspy_dokumentation_v_2.docx keine ahnung ist mir jetzt auhc scheißegal du penner du
</commit_message>
<xml_diff>
--- a/data/netspy_dokumentation_v_2.docx
+++ b/data/netspy_dokumentation_v_2.docx
@@ -87,8 +87,9 @@
               <w:tab w:val="right" w:leader="dot" w:pos="9062"/>
             </w:tabs>
             <w:rPr>
-              <w:rFonts w:ascii="Arial" w:hAnsi="Arial" w:cs="Arial"/>
+              <w:rFonts w:eastAsiaTheme="minorEastAsia"/>
               <w:noProof/>
+              <w:lang w:eastAsia="de-DE"/>
             </w:rPr>
           </w:pPr>
           <w:r>
@@ -109,7 +110,7 @@
             </w:rPr>
             <w:fldChar w:fldCharType="separate"/>
           </w:r>
-          <w:hyperlink w:anchor="_Toc444834178" w:history="1">
+          <w:hyperlink w:anchor="_Toc444839856" w:history="1">
             <w:r>
               <w:rPr>
                 <w:rStyle w:val="Hyperlink"/>
@@ -120,7 +121,6 @@
             </w:r>
             <w:r>
               <w:rPr>
-                <w:rFonts w:ascii="Arial" w:hAnsi="Arial" w:cs="Arial"/>
                 <w:noProof/>
                 <w:webHidden/>
               </w:rPr>
@@ -128,7 +128,6 @@
             </w:r>
             <w:r>
               <w:rPr>
-                <w:rFonts w:ascii="Arial" w:hAnsi="Arial" w:cs="Arial"/>
                 <w:noProof/>
                 <w:webHidden/>
               </w:rPr>
@@ -136,22 +135,19 @@
             </w:r>
             <w:r>
               <w:rPr>
-                <w:rFonts w:ascii="Arial" w:hAnsi="Arial" w:cs="Arial"/>
                 <w:noProof/>
                 <w:webHidden/>
               </w:rPr>
-              <w:instrText xml:space="preserve"> PAGEREF _Toc444834178 \h </w:instrText>
-            </w:r>
-            <w:r>
-              <w:rPr>
-                <w:rFonts w:ascii="Arial" w:hAnsi="Arial" w:cs="Arial"/>
+              <w:instrText xml:space="preserve"> PAGEREF _Toc444839856 \h </w:instrText>
+            </w:r>
+            <w:r>
+              <w:rPr>
                 <w:noProof/>
                 <w:webHidden/>
               </w:rPr>
             </w:r>
             <w:r>
               <w:rPr>
-                <w:rFonts w:ascii="Arial" w:hAnsi="Arial" w:cs="Arial"/>
                 <w:noProof/>
                 <w:webHidden/>
               </w:rPr>
@@ -159,7 +155,6 @@
             </w:r>
             <w:r>
               <w:rPr>
-                <w:rFonts w:ascii="Arial" w:hAnsi="Arial" w:cs="Arial"/>
                 <w:noProof/>
                 <w:webHidden/>
               </w:rPr>
@@ -167,7 +162,6 @@
             </w:r>
             <w:r>
               <w:rPr>
-                <w:rFonts w:ascii="Arial" w:hAnsi="Arial" w:cs="Arial"/>
                 <w:noProof/>
                 <w:webHidden/>
               </w:rPr>
@@ -182,11 +176,12 @@
               <w:tab w:val="right" w:leader="dot" w:pos="9062"/>
             </w:tabs>
             <w:rPr>
-              <w:rFonts w:ascii="Arial" w:hAnsi="Arial" w:cs="Arial"/>
+              <w:rFonts w:eastAsiaTheme="minorEastAsia"/>
               <w:noProof/>
+              <w:lang w:eastAsia="de-DE"/>
             </w:rPr>
           </w:pPr>
-          <w:hyperlink w:anchor="_Toc444834179" w:history="1">
+          <w:hyperlink w:anchor="_Toc444839857" w:history="1">
             <w:r>
               <w:rPr>
                 <w:rStyle w:val="Hyperlink"/>
@@ -198,7 +193,6 @@
             </w:r>
             <w:r>
               <w:rPr>
-                <w:rFonts w:ascii="Arial" w:hAnsi="Arial" w:cs="Arial"/>
                 <w:noProof/>
                 <w:webHidden/>
               </w:rPr>
@@ -206,7 +200,6 @@
             </w:r>
             <w:r>
               <w:rPr>
-                <w:rFonts w:ascii="Arial" w:hAnsi="Arial" w:cs="Arial"/>
                 <w:noProof/>
                 <w:webHidden/>
               </w:rPr>
@@ -214,22 +207,19 @@
             </w:r>
             <w:r>
               <w:rPr>
-                <w:rFonts w:ascii="Arial" w:hAnsi="Arial" w:cs="Arial"/>
                 <w:noProof/>
                 <w:webHidden/>
               </w:rPr>
-              <w:instrText xml:space="preserve"> PAGEREF _Toc444834179 \h </w:instrText>
-            </w:r>
-            <w:r>
-              <w:rPr>
-                <w:rFonts w:ascii="Arial" w:hAnsi="Arial" w:cs="Arial"/>
+              <w:instrText xml:space="preserve"> PAGEREF _Toc444839857 \h </w:instrText>
+            </w:r>
+            <w:r>
+              <w:rPr>
                 <w:noProof/>
                 <w:webHidden/>
               </w:rPr>
             </w:r>
             <w:r>
               <w:rPr>
-                <w:rFonts w:ascii="Arial" w:hAnsi="Arial" w:cs="Arial"/>
                 <w:noProof/>
                 <w:webHidden/>
               </w:rPr>
@@ -237,7 +227,6 @@
             </w:r>
             <w:r>
               <w:rPr>
-                <w:rFonts w:ascii="Arial" w:hAnsi="Arial" w:cs="Arial"/>
                 <w:noProof/>
                 <w:webHidden/>
               </w:rPr>
@@ -245,7 +234,6 @@
             </w:r>
             <w:r>
               <w:rPr>
-                <w:rFonts w:ascii="Arial" w:hAnsi="Arial" w:cs="Arial"/>
                 <w:noProof/>
                 <w:webHidden/>
               </w:rPr>
@@ -260,11 +248,12 @@
               <w:tab w:val="right" w:leader="dot" w:pos="9062"/>
             </w:tabs>
             <w:rPr>
-              <w:rFonts w:ascii="Arial" w:hAnsi="Arial" w:cs="Arial"/>
+              <w:rFonts w:eastAsiaTheme="minorEastAsia"/>
               <w:noProof/>
+              <w:lang w:eastAsia="de-DE"/>
             </w:rPr>
           </w:pPr>
-          <w:hyperlink w:anchor="_Toc444834180" w:history="1">
+          <w:hyperlink w:anchor="_Toc444839858" w:history="1">
             <w:r>
               <w:rPr>
                 <w:rStyle w:val="Hyperlink"/>
@@ -276,7 +265,6 @@
             </w:r>
             <w:r>
               <w:rPr>
-                <w:rFonts w:ascii="Arial" w:hAnsi="Arial" w:cs="Arial"/>
                 <w:noProof/>
                 <w:webHidden/>
               </w:rPr>
@@ -284,7 +272,6 @@
             </w:r>
             <w:r>
               <w:rPr>
-                <w:rFonts w:ascii="Arial" w:hAnsi="Arial" w:cs="Arial"/>
                 <w:noProof/>
                 <w:webHidden/>
               </w:rPr>
@@ -292,22 +279,19 @@
             </w:r>
             <w:r>
               <w:rPr>
-                <w:rFonts w:ascii="Arial" w:hAnsi="Arial" w:cs="Arial"/>
                 <w:noProof/>
                 <w:webHidden/>
               </w:rPr>
-              <w:instrText xml:space="preserve"> PAGEREF _Toc444834180 \h </w:instrText>
-            </w:r>
-            <w:r>
-              <w:rPr>
-                <w:rFonts w:ascii="Arial" w:hAnsi="Arial" w:cs="Arial"/>
+              <w:instrText xml:space="preserve"> PAGEREF _Toc444839858 \h </w:instrText>
+            </w:r>
+            <w:r>
+              <w:rPr>
                 <w:noProof/>
                 <w:webHidden/>
               </w:rPr>
             </w:r>
             <w:r>
               <w:rPr>
-                <w:rFonts w:ascii="Arial" w:hAnsi="Arial" w:cs="Arial"/>
                 <w:noProof/>
                 <w:webHidden/>
               </w:rPr>
@@ -315,7 +299,6 @@
             </w:r>
             <w:r>
               <w:rPr>
-                <w:rFonts w:ascii="Arial" w:hAnsi="Arial" w:cs="Arial"/>
                 <w:noProof/>
                 <w:webHidden/>
               </w:rPr>
@@ -323,7 +306,6 @@
             </w:r>
             <w:r>
               <w:rPr>
-                <w:rFonts w:ascii="Arial" w:hAnsi="Arial" w:cs="Arial"/>
                 <w:noProof/>
                 <w:webHidden/>
               </w:rPr>
@@ -338,11 +320,12 @@
               <w:tab w:val="right" w:leader="dot" w:pos="9062"/>
             </w:tabs>
             <w:rPr>
-              <w:rFonts w:ascii="Arial" w:hAnsi="Arial" w:cs="Arial"/>
+              <w:rFonts w:eastAsiaTheme="minorEastAsia"/>
               <w:noProof/>
+              <w:lang w:eastAsia="de-DE"/>
             </w:rPr>
           </w:pPr>
-          <w:hyperlink w:anchor="_Toc444834181" w:history="1">
+          <w:hyperlink w:anchor="_Toc444839859" w:history="1">
             <w:r>
               <w:rPr>
                 <w:rStyle w:val="Hyperlink"/>
@@ -353,7 +336,6 @@
             </w:r>
             <w:r>
               <w:rPr>
-                <w:rFonts w:ascii="Arial" w:hAnsi="Arial" w:cs="Arial"/>
                 <w:noProof/>
                 <w:webHidden/>
               </w:rPr>
@@ -361,7 +343,6 @@
             </w:r>
             <w:r>
               <w:rPr>
-                <w:rFonts w:ascii="Arial" w:hAnsi="Arial" w:cs="Arial"/>
                 <w:noProof/>
                 <w:webHidden/>
               </w:rPr>
@@ -369,22 +350,19 @@
             </w:r>
             <w:r>
               <w:rPr>
-                <w:rFonts w:ascii="Arial" w:hAnsi="Arial" w:cs="Arial"/>
                 <w:noProof/>
                 <w:webHidden/>
               </w:rPr>
-              <w:instrText xml:space="preserve"> PAGEREF _Toc444834181 \h </w:instrText>
-            </w:r>
-            <w:r>
-              <w:rPr>
-                <w:rFonts w:ascii="Arial" w:hAnsi="Arial" w:cs="Arial"/>
+              <w:instrText xml:space="preserve"> PAGEREF _Toc444839859 \h </w:instrText>
+            </w:r>
+            <w:r>
+              <w:rPr>
                 <w:noProof/>
                 <w:webHidden/>
               </w:rPr>
             </w:r>
             <w:r>
               <w:rPr>
-                <w:rFonts w:ascii="Arial" w:hAnsi="Arial" w:cs="Arial"/>
                 <w:noProof/>
                 <w:webHidden/>
               </w:rPr>
@@ -392,7 +370,6 @@
             </w:r>
             <w:r>
               <w:rPr>
-                <w:rFonts w:ascii="Arial" w:hAnsi="Arial" w:cs="Arial"/>
                 <w:noProof/>
                 <w:webHidden/>
               </w:rPr>
@@ -400,7 +377,6 @@
             </w:r>
             <w:r>
               <w:rPr>
-                <w:rFonts w:ascii="Arial" w:hAnsi="Arial" w:cs="Arial"/>
                 <w:noProof/>
                 <w:webHidden/>
               </w:rPr>
@@ -415,11 +391,12 @@
               <w:tab w:val="right" w:leader="dot" w:pos="9062"/>
             </w:tabs>
             <w:rPr>
-              <w:rFonts w:ascii="Arial" w:hAnsi="Arial" w:cs="Arial"/>
+              <w:rFonts w:eastAsiaTheme="minorEastAsia"/>
               <w:noProof/>
+              <w:lang w:eastAsia="de-DE"/>
             </w:rPr>
           </w:pPr>
-          <w:hyperlink w:anchor="_Toc444834182" w:history="1">
+          <w:hyperlink w:anchor="_Toc444839860" w:history="1">
             <w:r>
               <w:rPr>
                 <w:rStyle w:val="Hyperlink"/>
@@ -430,7 +407,6 @@
             </w:r>
             <w:r>
               <w:rPr>
-                <w:rFonts w:ascii="Arial" w:hAnsi="Arial" w:cs="Arial"/>
                 <w:noProof/>
                 <w:webHidden/>
               </w:rPr>
@@ -438,7 +414,6 @@
             </w:r>
             <w:r>
               <w:rPr>
-                <w:rFonts w:ascii="Arial" w:hAnsi="Arial" w:cs="Arial"/>
                 <w:noProof/>
                 <w:webHidden/>
               </w:rPr>
@@ -446,22 +421,19 @@
             </w:r>
             <w:r>
               <w:rPr>
-                <w:rFonts w:ascii="Arial" w:hAnsi="Arial" w:cs="Arial"/>
                 <w:noProof/>
                 <w:webHidden/>
               </w:rPr>
-              <w:instrText xml:space="preserve"> PAGEREF _Toc444834182 \h </w:instrText>
-            </w:r>
-            <w:r>
-              <w:rPr>
-                <w:rFonts w:ascii="Arial" w:hAnsi="Arial" w:cs="Arial"/>
+              <w:instrText xml:space="preserve"> PAGEREF _Toc444839860 \h </w:instrText>
+            </w:r>
+            <w:r>
+              <w:rPr>
                 <w:noProof/>
                 <w:webHidden/>
               </w:rPr>
             </w:r>
             <w:r>
               <w:rPr>
-                <w:rFonts w:ascii="Arial" w:hAnsi="Arial" w:cs="Arial"/>
                 <w:noProof/>
                 <w:webHidden/>
               </w:rPr>
@@ -469,15 +441,13 @@
             </w:r>
             <w:r>
               <w:rPr>
-                <w:rFonts w:ascii="Arial" w:hAnsi="Arial" w:cs="Arial"/>
                 <w:noProof/>
                 <w:webHidden/>
               </w:rPr>
-              <w:t>4</w:t>
-            </w:r>
-            <w:r>
-              <w:rPr>
-                <w:rFonts w:ascii="Arial" w:hAnsi="Arial" w:cs="Arial"/>
+              <w:t>5</w:t>
+            </w:r>
+            <w:r>
+              <w:rPr>
                 <w:noProof/>
                 <w:webHidden/>
               </w:rPr>
@@ -514,22 +484,7 @@
         </w:rPr>
         <w:br w:type="page"/>
       </w:r>
-    </w:p>
-    <w:p>
-      <w:pPr>
-        <w:pStyle w:val="berschrift1"/>
-        <w:rPr>
-          <w:rFonts w:ascii="Arial" w:hAnsi="Arial" w:cs="Arial"/>
-        </w:rPr>
-      </w:pPr>
-      <w:bookmarkStart w:id="0" w:name="_Toc444834178"/>
-      <w:r>
-        <w:rPr>
-          <w:rFonts w:ascii="Arial" w:hAnsi="Arial" w:cs="Arial"/>
-        </w:rPr>
-        <w:lastRenderedPageBreak/>
-        <w:t>Funktionaler Soll- Ist-Vergleich</w:t>
-      </w:r>
+      <w:bookmarkStart w:id="0" w:name="_GoBack"/>
       <w:bookmarkEnd w:id="0"/>
     </w:p>
     <w:p>
@@ -537,11 +492,28 @@
         <w:pStyle w:val="berschrift1"/>
         <w:rPr>
           <w:rFonts w:ascii="Arial" w:hAnsi="Arial" w:cs="Arial"/>
+        </w:rPr>
+      </w:pPr>
+      <w:bookmarkStart w:id="1" w:name="_Toc444839856"/>
+      <w:r>
+        <w:rPr>
+          <w:rFonts w:ascii="Arial" w:hAnsi="Arial" w:cs="Arial"/>
+        </w:rPr>
+        <w:lastRenderedPageBreak/>
+        <w:t>Funktionaler Soll- Ist-Vergleich</w:t>
+      </w:r>
+      <w:bookmarkEnd w:id="1"/>
+    </w:p>
+    <w:p>
+      <w:pPr>
+        <w:pStyle w:val="berschrift1"/>
+        <w:rPr>
+          <w:rFonts w:ascii="Arial" w:hAnsi="Arial" w:cs="Arial"/>
           <w:smallCaps/>
           <w:color w:val="5A5A5A" w:themeColor="text1" w:themeTint="A5"/>
         </w:rPr>
       </w:pPr>
-      <w:bookmarkStart w:id="1" w:name="_Toc444834179"/>
+      <w:bookmarkStart w:id="2" w:name="_Toc444839857"/>
       <w:r>
         <w:rPr>
           <w:rStyle w:val="SchwacherVerweis"/>
@@ -579,7 +551,7 @@
         </w:rPr>
         <w:t xml:space="preserve"> 2</w:t>
       </w:r>
-      <w:bookmarkEnd w:id="1"/>
+      <w:bookmarkEnd w:id="2"/>
     </w:p>
     <w:tbl>
       <w:tblPr>
@@ -1483,7 +1455,7 @@
           <w:color w:val="5A5A5A" w:themeColor="text1" w:themeTint="A5"/>
         </w:rPr>
       </w:pPr>
-      <w:bookmarkStart w:id="2" w:name="_Toc444834180"/>
+      <w:bookmarkStart w:id="3" w:name="_Toc444839858"/>
       <w:r>
         <w:rPr>
           <w:rStyle w:val="SchwacherVerweis"/>
@@ -1522,7 +1494,7 @@
         </w:rPr>
         <w:t xml:space="preserve"> 2</w:t>
       </w:r>
-      <w:bookmarkEnd w:id="2"/>
+      <w:bookmarkEnd w:id="3"/>
     </w:p>
     <w:tbl>
       <w:tblPr>
@@ -2024,14 +1996,14 @@
           <w:rFonts w:ascii="Arial" w:hAnsi="Arial" w:cs="Arial"/>
         </w:rPr>
       </w:pPr>
-      <w:bookmarkStart w:id="3" w:name="_Toc444834181"/>
+      <w:bookmarkStart w:id="4" w:name="_Toc444839859"/>
       <w:r>
         <w:rPr>
           <w:rFonts w:ascii="Arial" w:hAnsi="Arial" w:cs="Arial"/>
         </w:rPr>
         <w:t>Klassendiagramm (inkl. GUI-Ebene)</w:t>
       </w:r>
-      <w:bookmarkEnd w:id="3"/>
+      <w:bookmarkEnd w:id="4"/>
     </w:p>
     <w:p>
       <w:pPr>
@@ -2053,7 +2025,7 @@
           <w:lang w:eastAsia="de-DE"/>
         </w:rPr>
         <w:drawing>
-          <wp:inline distT="0" distB="0" distL="0" distR="0">
+          <wp:inline distT="0" distB="0" distL="0" distR="0" wp14:anchorId="6AAC90A3" wp14:editId="7935A583">
             <wp:extent cx="5760720" cy="6662420"/>
             <wp:effectExtent l="0" t="0" r="0" b="0"/>
             <wp:docPr id="2" name="Grafik 2"/>
@@ -2114,14 +2086,14 @@
           <w:rFonts w:ascii="Arial" w:hAnsi="Arial" w:cs="Arial"/>
         </w:rPr>
       </w:pPr>
-      <w:bookmarkStart w:id="4" w:name="_Toc444834182"/>
+      <w:bookmarkStart w:id="5" w:name="_Toc444839860"/>
       <w:r>
         <w:rPr>
           <w:rFonts w:ascii="Arial" w:hAnsi="Arial" w:cs="Arial"/>
         </w:rPr>
         <w:t>Installationshinweise</w:t>
       </w:r>
-      <w:bookmarkEnd w:id="4"/>
+      <w:bookmarkEnd w:id="5"/>
     </w:p>
     <w:p>
       <w:pPr>
@@ -2139,8 +2111,15 @@
       <w:r>
         <w:rPr>
           <w:rFonts w:ascii="Arial" w:hAnsi="Arial" w:cs="Arial"/>
-        </w:rPr>
-        <w:t>Voraussetzung:</w:t>
+          <w:u w:val="single"/>
+        </w:rPr>
+        <w:t>Voraussetzung</w:t>
+      </w:r>
+      <w:r>
+        <w:rPr>
+          <w:rFonts w:ascii="Arial" w:hAnsi="Arial" w:cs="Arial"/>
+        </w:rPr>
+        <w:t>:</w:t>
       </w:r>
     </w:p>
     <w:p>
@@ -2169,12 +2148,21 @@
         </w:rPr>
         <w:t xml:space="preserve"> werden ein installierter JDK (Version &gt; 1.7: http://www.oracle.com/technetwork/java/javase/downloads/index.html) und eine entsprechend konfigurierte Umgebungsvariable benötigt. Hierzu müssen Sie die Umgebungsvariable „Path“ um folgenden Parameter erweitern. (Bspw.: „</w:t>
       </w:r>
+      <w:bookmarkStart w:id="6" w:name="OLE_LINK1"/>
+      <w:bookmarkStart w:id="7" w:name="OLE_LINK2"/>
       <w:r>
         <w:rPr>
           <w:rFonts w:ascii="Arial" w:hAnsi="Arial" w:cs="Arial"/>
           <w:i/>
         </w:rPr>
-        <w:t>C:\</w:t>
+        <w:t>C</w:t>
+      </w:r>
+      <w:r>
+        <w:rPr>
+          <w:rFonts w:ascii="Arial" w:hAnsi="Arial" w:cs="Arial"/>
+          <w:i/>
+        </w:rPr>
+        <w:t>:\</w:t>
       </w:r>
       <w:proofErr w:type="spellStart"/>
       <w:r>
@@ -2190,8 +2178,17 @@
           <w:rFonts w:ascii="Arial" w:hAnsi="Arial" w:cs="Arial"/>
           <w:i/>
         </w:rPr>
-        <w:t xml:space="preserve"> Files\Java\jdk1.8.0_66\bin</w:t>
-      </w:r>
+        <w:t xml:space="preserve"> Files\Java\jdk1.8.0_XX</w:t>
+      </w:r>
+      <w:r>
+        <w:rPr>
+          <w:rFonts w:ascii="Arial" w:hAnsi="Arial" w:cs="Arial"/>
+          <w:i/>
+        </w:rPr>
+        <w:t>\bin</w:t>
+      </w:r>
+      <w:bookmarkEnd w:id="6"/>
+      <w:bookmarkEnd w:id="7"/>
       <w:r>
         <w:rPr>
           <w:rFonts w:ascii="Arial" w:hAnsi="Arial" w:cs="Arial"/>
@@ -2208,11 +2205,16 @@
       <w:r>
         <w:rPr>
           <w:rFonts w:ascii="Arial" w:hAnsi="Arial" w:cs="Arial"/>
-        </w:rPr>
-        <w:t>Kompilieren und Ausführen:</w:t>
-      </w:r>
-      <w:bookmarkStart w:id="5" w:name="_GoBack"/>
-      <w:bookmarkEnd w:id="5"/>
+          <w:u w:val="single"/>
+        </w:rPr>
+        <w:t>Kompilieren und Ausführen</w:t>
+      </w:r>
+      <w:r>
+        <w:rPr>
+          <w:rFonts w:ascii="Arial" w:hAnsi="Arial" w:cs="Arial"/>
+        </w:rPr>
+        <w:t>:</w:t>
+      </w:r>
     </w:p>
     <w:p>
       <w:pPr>
@@ -3596,7 +3598,7 @@
 </file>
 
 <file path=customXml/itemProps1.xml><?xml version="1.0" encoding="utf-8"?>
-<ds:datastoreItem xmlns:ds="http://schemas.openxmlformats.org/officeDocument/2006/customXml" ds:itemID="{62BC954C-5E68-40A8-AD07-5744F666B6BC}">
+<ds:datastoreItem xmlns:ds="http://schemas.openxmlformats.org/officeDocument/2006/customXml" ds:itemID="{2875CD67-11C0-4358-94FB-C5C402CDDFC6}">
   <ds:schemaRefs>
     <ds:schemaRef ds:uri="http://schemas.openxmlformats.org/officeDocument/2006/bibliography"/>
   </ds:schemaRefs>

</xml_diff>